<commit_message>
Egység teszt, ppt tesztek
</commit_message>
<xml_diff>
--- a/Scratch_N_Spin_Doc.docx
+++ b/Scratch_N_Spin_Doc.docx
@@ -1,6 +1,6 @@
 
 <file path=word/document.xml><?xml version="1.0" encoding="utf-8"?>
-<w:document xmlns:wpc="http://schemas.microsoft.com/office/word/2010/wordprocessingCanvas" xmlns:cx="http://schemas.microsoft.com/office/drawing/2014/chartex" xmlns:cx1="http://schemas.microsoft.com/office/drawing/2015/9/8/chartex" xmlns:cx2="http://schemas.microsoft.com/office/drawing/2015/10/21/chartex" xmlns:cx3="http://schemas.microsoft.com/office/drawing/2016/5/9/chartex" xmlns:cx4="http://schemas.microsoft.com/office/drawing/2016/5/10/chartex" xmlns:cx5="http://schemas.microsoft.com/office/drawing/2016/5/11/chartex" xmlns:cx6="http://schemas.microsoft.com/office/drawing/2016/5/12/chartex" xmlns:cx7="http://schemas.microsoft.com/office/drawing/2016/5/13/chartex" xmlns:cx8="http://schemas.microsoft.com/office/drawing/2016/5/14/chartex" xmlns:mc="http://schemas.openxmlformats.org/markup-compatibility/2006" xmlns:aink="http://schemas.microsoft.com/office/drawing/2016/ink" xmlns:am3d="http://schemas.microsoft.com/office/drawing/2017/model3d" xmlns:o="urn:schemas-microsoft-com:office:office" xmlns:r="http://schemas.openxmlformats.org/officeDocument/2006/relationships" xmlns:m="http://schemas.openxmlformats.org/officeDocument/2006/math" xmlns:v="urn:schemas-microsoft-com:vml" xmlns:wp14="http://schemas.microsoft.com/office/word/2010/wordprocessingDrawing" xmlns:wp="http://schemas.openxmlformats.org/drawingml/2006/wordprocessingDrawing" xmlns:w10="urn:schemas-microsoft-com:office:word" xmlns:w="http://schemas.openxmlformats.org/wordprocessingml/2006/main" xmlns:w14="http://schemas.microsoft.com/office/word/2010/wordml" xmlns:w15="http://schemas.microsoft.com/office/word/2012/wordml" xmlns:w16cid="http://schemas.microsoft.com/office/word/2016/wordml/cid" xmlns:w16se="http://schemas.microsoft.com/office/word/2015/wordml/symex" xmlns:wpg="http://schemas.microsoft.com/office/word/2010/wordprocessingGroup" xmlns:wpi="http://schemas.microsoft.com/office/word/2010/wordprocessingInk" xmlns:wne="http://schemas.microsoft.com/office/word/2006/wordml" xmlns:wps="http://schemas.microsoft.com/office/word/2010/wordprocessingShape" mc:Ignorable="w14 w15 w16se w16cid wp14">
+<w:document xmlns:wpc="http://schemas.microsoft.com/office/word/2010/wordprocessingCanvas" xmlns:cx="http://schemas.microsoft.com/office/drawing/2014/chartex" xmlns:cx1="http://schemas.microsoft.com/office/drawing/2015/9/8/chartex" xmlns:cx2="http://schemas.microsoft.com/office/drawing/2015/10/21/chartex" xmlns:cx3="http://schemas.microsoft.com/office/drawing/2016/5/9/chartex" xmlns:cx4="http://schemas.microsoft.com/office/drawing/2016/5/10/chartex" xmlns:cx5="http://schemas.microsoft.com/office/drawing/2016/5/11/chartex" xmlns:cx6="http://schemas.microsoft.com/office/drawing/2016/5/12/chartex" xmlns:cx7="http://schemas.microsoft.com/office/drawing/2016/5/13/chartex" xmlns:cx8="http://schemas.microsoft.com/office/drawing/2016/5/14/chartex" xmlns:mc="http://schemas.openxmlformats.org/markup-compatibility/2006" xmlns:aink="http://schemas.microsoft.com/office/drawing/2016/ink" xmlns:am3d="http://schemas.microsoft.com/office/drawing/2017/model3d" xmlns:o="urn:schemas-microsoft-com:office:office" xmlns:oel="http://schemas.microsoft.com/office/2019/extlst" xmlns:r="http://schemas.openxmlformats.org/officeDocument/2006/relationships" xmlns:m="http://schemas.openxmlformats.org/officeDocument/2006/math" xmlns:v="urn:schemas-microsoft-com:vml" xmlns:wp14="http://schemas.microsoft.com/office/word/2010/wordprocessingDrawing" xmlns:wp="http://schemas.openxmlformats.org/drawingml/2006/wordprocessingDrawing" xmlns:w10="urn:schemas-microsoft-com:office:word" xmlns:w="http://schemas.openxmlformats.org/wordprocessingml/2006/main" xmlns:w14="http://schemas.microsoft.com/office/word/2010/wordml" xmlns:w15="http://schemas.microsoft.com/office/word/2012/wordml" xmlns:w16cex="http://schemas.microsoft.com/office/word/2018/wordml/cex" xmlns:w16cid="http://schemas.microsoft.com/office/word/2016/wordml/cid" xmlns:w16="http://schemas.microsoft.com/office/word/2018/wordml" xmlns:w16du="http://schemas.microsoft.com/office/word/2023/wordml/word16du" xmlns:w16sdtdh="http://schemas.microsoft.com/office/word/2020/wordml/sdtdatahash" xmlns:w16sdtfl="http://schemas.microsoft.com/office/word/2024/wordml/sdtformatlock" xmlns:w16se="http://schemas.microsoft.com/office/word/2015/wordml/symex" xmlns:wpg="http://schemas.microsoft.com/office/word/2010/wordprocessingGroup" xmlns:wpi="http://schemas.microsoft.com/office/word/2010/wordprocessingInk" xmlns:wne="http://schemas.microsoft.com/office/word/2006/wordml" xmlns:wps="http://schemas.microsoft.com/office/word/2010/wordprocessingShape" mc:Ignorable="w14 w15 w16se w16cid w16 w16cex w16sdtdh w16sdtfl w16du wp14">
   <w:body>
     <w:p>
       <w:pPr>
@@ -4169,43 +4169,7 @@
           <w:sz w:val="26"/>
           <w:szCs w:val="26"/>
         </w:rPr>
-        <w:t>Linux (</w:t>
-      </w:r>
-      <w:proofErr w:type="spellStart"/>
-      <w:r>
-        <w:rPr>
-          <w:rFonts w:ascii="Times New Roman" w:eastAsia="Times New Roman" w:hAnsi="Times New Roman" w:cs="Times New Roman"/>
-          <w:sz w:val="26"/>
-          <w:szCs w:val="26"/>
-        </w:rPr>
-        <w:t>Ubuntu</w:t>
-      </w:r>
-      <w:proofErr w:type="spellEnd"/>
-      <w:r>
-        <w:rPr>
-          <w:rFonts w:ascii="Times New Roman" w:eastAsia="Times New Roman" w:hAnsi="Times New Roman" w:cs="Times New Roman"/>
-          <w:sz w:val="26"/>
-          <w:szCs w:val="26"/>
-        </w:rPr>
-        <w:t xml:space="preserve"> 18.04+, </w:t>
-      </w:r>
-      <w:proofErr w:type="spellStart"/>
-      <w:r>
-        <w:rPr>
-          <w:rFonts w:ascii="Times New Roman" w:eastAsia="Times New Roman" w:hAnsi="Times New Roman" w:cs="Times New Roman"/>
-          <w:sz w:val="26"/>
-          <w:szCs w:val="26"/>
-        </w:rPr>
-        <w:t>Debian</w:t>
-      </w:r>
-      <w:proofErr w:type="spellEnd"/>
-      <w:r>
-        <w:rPr>
-          <w:rFonts w:ascii="Times New Roman" w:eastAsia="Times New Roman" w:hAnsi="Times New Roman" w:cs="Times New Roman"/>
-          <w:sz w:val="26"/>
-          <w:szCs w:val="26"/>
-        </w:rPr>
-        <w:t xml:space="preserve"> 10+)</w:t>
+        <w:t>Linux (Ubuntu 18.04+, Debian 10+)</w:t>
       </w:r>
     </w:p>
     <w:p>
@@ -5984,21 +5948,9 @@
           <w:sz w:val="44"/>
           <w:szCs w:val="44"/>
         </w:rPr>
-        <w:t xml:space="preserve"> </w:t>
-      </w:r>
-      <w:proofErr w:type="spellStart"/>
-      <w:r>
-        <w:rPr>
-          <w:rFonts w:ascii="Times New Roman" w:eastAsia="Cambria" w:hAnsi="Times New Roman" w:cs="Times New Roman"/>
-          <w:b/>
-          <w:color w:val="000000" w:themeColor="text1"/>
-          <w:sz w:val="44"/>
-          <w:szCs w:val="44"/>
-        </w:rPr>
-        <w:t>Up</w:t>
+        <w:t xml:space="preserve"> Up</w:t>
       </w:r>
       <w:bookmarkEnd w:id="14"/>
-      <w:proofErr w:type="spellEnd"/>
     </w:p>
     <w:p>
       <w:pPr>
@@ -7806,16 +7758,36 @@
           <w:sz w:val="26"/>
           <w:szCs w:val="26"/>
         </w:rPr>
-        <w:t>HTML)</w:t>
-      </w:r>
-      <w:r>
-        <w:rPr>
-          <w:rFonts w:ascii="Times New Roman" w:eastAsia="Cambria" w:hAnsi="Times New Roman" w:cs="Times New Roman"/>
-          <w:color w:val="090B05"/>
-          <w:sz w:val="26"/>
-          <w:szCs w:val="26"/>
-        </w:rPr>
-        <w:t>:A Weboldal szerkezetének teljes felépítéséhez</w:t>
+        <w:t>HTML</w:t>
+      </w:r>
+      <w:proofErr w:type="gramStart"/>
+      <w:r>
+        <w:rPr>
+          <w:rFonts w:ascii="Times New Roman" w:eastAsia="Cambria" w:hAnsi="Times New Roman" w:cs="Times New Roman"/>
+          <w:color w:val="090B05"/>
+          <w:sz w:val="26"/>
+          <w:szCs w:val="26"/>
+        </w:rPr>
+        <w:t>)</w:t>
+      </w:r>
+      <w:r>
+        <w:rPr>
+          <w:rFonts w:ascii="Times New Roman" w:eastAsia="Cambria" w:hAnsi="Times New Roman" w:cs="Times New Roman"/>
+          <w:color w:val="090B05"/>
+          <w:sz w:val="26"/>
+          <w:szCs w:val="26"/>
+        </w:rPr>
+        <w:t>:A</w:t>
+      </w:r>
+      <w:proofErr w:type="gramEnd"/>
+      <w:r>
+        <w:rPr>
+          <w:rFonts w:ascii="Times New Roman" w:eastAsia="Cambria" w:hAnsi="Times New Roman" w:cs="Times New Roman"/>
+          <w:color w:val="090B05"/>
+          <w:sz w:val="26"/>
+          <w:szCs w:val="26"/>
+        </w:rPr>
+        <w:t xml:space="preserve"> Weboldal szerkezetének teljes felépítéséhez</w:t>
       </w:r>
     </w:p>
     <w:p>
@@ -7971,16 +7943,36 @@
           <w:sz w:val="26"/>
           <w:szCs w:val="26"/>
         </w:rPr>
-        <w:t>JSX)</w:t>
-      </w:r>
-      <w:r>
-        <w:rPr>
-          <w:rFonts w:ascii="Times New Roman" w:eastAsia="Cambria" w:hAnsi="Times New Roman" w:cs="Times New Roman"/>
-          <w:color w:val="090B05"/>
-          <w:sz w:val="26"/>
-          <w:szCs w:val="26"/>
-        </w:rPr>
-        <w:t>:Az oldalak kialakításához és modulok importálásához</w:t>
+        <w:t>JSX</w:t>
+      </w:r>
+      <w:proofErr w:type="gramStart"/>
+      <w:r>
+        <w:rPr>
+          <w:rFonts w:ascii="Times New Roman" w:eastAsia="Cambria" w:hAnsi="Times New Roman" w:cs="Times New Roman"/>
+          <w:color w:val="090B05"/>
+          <w:sz w:val="26"/>
+          <w:szCs w:val="26"/>
+        </w:rPr>
+        <w:t>)</w:t>
+      </w:r>
+      <w:r>
+        <w:rPr>
+          <w:rFonts w:ascii="Times New Roman" w:eastAsia="Cambria" w:hAnsi="Times New Roman" w:cs="Times New Roman"/>
+          <w:color w:val="090B05"/>
+          <w:sz w:val="26"/>
+          <w:szCs w:val="26"/>
+        </w:rPr>
+        <w:t>:Az</w:t>
+      </w:r>
+      <w:proofErr w:type="gramEnd"/>
+      <w:r>
+        <w:rPr>
+          <w:rFonts w:ascii="Times New Roman" w:eastAsia="Cambria" w:hAnsi="Times New Roman" w:cs="Times New Roman"/>
+          <w:color w:val="090B05"/>
+          <w:sz w:val="26"/>
+          <w:szCs w:val="26"/>
+        </w:rPr>
+        <w:t xml:space="preserve"> oldalak kialakításához és modulok importálásához</w:t>
       </w:r>
     </w:p>
     <w:p>
@@ -14738,7 +14730,27 @@
           <w:sz w:val="26"/>
           <w:szCs w:val="26"/>
         </w:rPr>
-        <w:t>A programnak érzékelnie kell a felhasználó cselekedetét és úgy kell reagálnia rá . Az email cím elküldésre kerül, ami a számlát tartalmazza.</w:t>
+        <w:t xml:space="preserve">A programnak érzékelnie kell a felhasználó cselekedetét és úgy kell reagálnia </w:t>
+      </w:r>
+      <w:proofErr w:type="gramStart"/>
+      <w:r>
+        <w:rPr>
+          <w:rFonts w:ascii="Times New Roman" w:eastAsia="Cambria" w:hAnsi="Times New Roman" w:cs="Times New Roman"/>
+          <w:color w:val="000000" w:themeColor="text1"/>
+          <w:sz w:val="26"/>
+          <w:szCs w:val="26"/>
+        </w:rPr>
+        <w:t>rá .</w:t>
+      </w:r>
+      <w:proofErr w:type="gramEnd"/>
+      <w:r>
+        <w:rPr>
+          <w:rFonts w:ascii="Times New Roman" w:eastAsia="Cambria" w:hAnsi="Times New Roman" w:cs="Times New Roman"/>
+          <w:color w:val="000000" w:themeColor="text1"/>
+          <w:sz w:val="26"/>
+          <w:szCs w:val="26"/>
+        </w:rPr>
+        <w:t xml:space="preserve"> Az email cím elküldésre kerül, ami a számlát tartalmazza.</w:t>
       </w:r>
     </w:p>
     <w:p>
@@ -14872,9 +14884,45 @@
     </w:p>
     <w:p>
       <w:pPr>
+        <w:rPr>
+          <w:rFonts w:ascii="Times New Roman" w:eastAsia="Cambria" w:hAnsi="Times New Roman" w:cs="Times New Roman"/>
+          <w:b/>
+          <w:color w:val="000000" w:themeColor="text1"/>
+          <w:sz w:val="26"/>
+          <w:szCs w:val="26"/>
+        </w:rPr>
+      </w:pPr>
+    </w:p>
+    <w:p>
+      <w:pPr>
+        <w:pStyle w:val="Listaszerbekezds"/>
+        <w:numPr>
+          <w:ilvl w:val="0"/>
+          <w:numId w:val="19"/>
+        </w:numPr>
+        <w:spacing w:after="100" w:afterAutospacing="1"/>
+        <w:rPr>
+          <w:rFonts w:ascii="Times New Roman" w:eastAsia="Cambria" w:hAnsi="Times New Roman" w:cs="Times New Roman"/>
+          <w:color w:val="000000" w:themeColor="text1"/>
+          <w:sz w:val="26"/>
+          <w:szCs w:val="26"/>
+        </w:rPr>
+      </w:pPr>
+      <w:r>
+        <w:rPr>
+          <w:rFonts w:ascii="Times New Roman" w:eastAsia="Cambria" w:hAnsi="Times New Roman" w:cs="Times New Roman"/>
+          <w:b/>
+          <w:color w:val="000000" w:themeColor="text1"/>
+          <w:sz w:val="26"/>
+          <w:szCs w:val="26"/>
+        </w:rPr>
+        <w:t>Teszt 5: Egység Teszt</w:t>
+      </w:r>
+    </w:p>
+    <w:p>
+      <w:pPr>
         <w:pStyle w:val="Listaszerbekezds"/>
         <w:spacing w:after="100" w:afterAutospacing="1"/>
-        <w:jc w:val="both"/>
         <w:rPr>
           <w:rFonts w:ascii="Times New Roman" w:eastAsia="Cambria" w:hAnsi="Times New Roman" w:cs="Times New Roman"/>
           <w:color w:val="000000" w:themeColor="text1"/>
@@ -14885,23 +14933,1458 @@
     </w:p>
     <w:p>
       <w:pPr>
-        <w:ind w:left="360"/>
-        <w:rPr>
-          <w:rFonts w:ascii="Times New Roman" w:hAnsi="Times New Roman" w:cs="Times New Roman"/>
-          <w:sz w:val="26"/>
-          <w:szCs w:val="26"/>
-        </w:rPr>
-      </w:pPr>
-    </w:p>
-    <w:p>
-      <w:pPr>
-        <w:ind w:left="360"/>
-        <w:rPr>
-          <w:rFonts w:ascii="Times New Roman" w:hAnsi="Times New Roman" w:cs="Times New Roman"/>
-          <w:sz w:val="26"/>
-          <w:szCs w:val="26"/>
-        </w:rPr>
-      </w:pPr>
+        <w:pStyle w:val="Listaszerbekezds"/>
+        <w:jc w:val="both"/>
+        <w:rPr>
+          <w:rFonts w:ascii="Times New Roman" w:eastAsia="Cambria" w:hAnsi="Times New Roman" w:cs="Times New Roman"/>
+          <w:color w:val="000000" w:themeColor="text1"/>
+          <w:sz w:val="26"/>
+          <w:szCs w:val="26"/>
+        </w:rPr>
+      </w:pPr>
+      <w:r>
+        <w:rPr>
+          <w:rFonts w:ascii="Times New Roman" w:eastAsia="Cambria" w:hAnsi="Times New Roman" w:cs="Times New Roman"/>
+          <w:b/>
+          <w:bCs/>
+          <w:color w:val="000000" w:themeColor="text1"/>
+          <w:sz w:val="26"/>
+          <w:szCs w:val="26"/>
+        </w:rPr>
+        <w:t>Cél/Leírás:</w:t>
+      </w:r>
+      <w:r>
+        <w:rPr>
+          <w:rFonts w:ascii="Times New Roman" w:eastAsia="Cambria" w:hAnsi="Times New Roman" w:cs="Times New Roman"/>
+          <w:color w:val="000000" w:themeColor="text1"/>
+          <w:sz w:val="26"/>
+          <w:szCs w:val="26"/>
+        </w:rPr>
+        <w:t xml:space="preserve"> </w:t>
+      </w:r>
+      <w:r>
+        <w:rPr>
+          <w:rFonts w:ascii="Times New Roman" w:eastAsia="Cambria" w:hAnsi="Times New Roman" w:cs="Times New Roman"/>
+          <w:color w:val="000000" w:themeColor="text1"/>
+          <w:sz w:val="26"/>
+          <w:szCs w:val="26"/>
+        </w:rPr>
+        <w:t xml:space="preserve">A </w:t>
+      </w:r>
+      <w:proofErr w:type="spellStart"/>
+      <w:r>
+        <w:rPr>
+          <w:rFonts w:ascii="Times New Roman" w:eastAsia="Cambria" w:hAnsi="Times New Roman" w:cs="Times New Roman"/>
+          <w:color w:val="000000" w:themeColor="text1"/>
+          <w:sz w:val="26"/>
+          <w:szCs w:val="26"/>
+        </w:rPr>
+        <w:t>Register</w:t>
+      </w:r>
+      <w:proofErr w:type="spellEnd"/>
+      <w:r>
+        <w:rPr>
+          <w:rFonts w:ascii="Times New Roman" w:eastAsia="Cambria" w:hAnsi="Times New Roman" w:cs="Times New Roman"/>
+          <w:color w:val="000000" w:themeColor="text1"/>
+          <w:sz w:val="26"/>
+          <w:szCs w:val="26"/>
+        </w:rPr>
+        <w:t xml:space="preserve"> függvény felelős a felhasználó regisztrációs adatainak </w:t>
+      </w:r>
+      <w:proofErr w:type="spellStart"/>
+      <w:r>
+        <w:rPr>
+          <w:rFonts w:ascii="Times New Roman" w:eastAsia="Cambria" w:hAnsi="Times New Roman" w:cs="Times New Roman"/>
+          <w:color w:val="000000" w:themeColor="text1"/>
+          <w:sz w:val="26"/>
+          <w:szCs w:val="26"/>
+        </w:rPr>
+        <w:t>validálásáért</w:t>
+      </w:r>
+      <w:proofErr w:type="spellEnd"/>
+      <w:r>
+        <w:rPr>
+          <w:rFonts w:ascii="Times New Roman" w:eastAsia="Cambria" w:hAnsi="Times New Roman" w:cs="Times New Roman"/>
+          <w:color w:val="000000" w:themeColor="text1"/>
+          <w:sz w:val="26"/>
+          <w:szCs w:val="26"/>
+        </w:rPr>
+        <w:t xml:space="preserve"> és elküldéséért a szerver felé (</w:t>
+      </w:r>
+      <w:proofErr w:type="spellStart"/>
+      <w:r>
+        <w:rPr>
+          <w:rFonts w:ascii="Times New Roman" w:eastAsia="Cambria" w:hAnsi="Times New Roman" w:cs="Times New Roman"/>
+          <w:color w:val="000000" w:themeColor="text1"/>
+          <w:sz w:val="26"/>
+          <w:szCs w:val="26"/>
+        </w:rPr>
+        <w:t>axios.post</w:t>
+      </w:r>
+      <w:proofErr w:type="spellEnd"/>
+      <w:r>
+        <w:rPr>
+          <w:rFonts w:ascii="Times New Roman" w:eastAsia="Cambria" w:hAnsi="Times New Roman" w:cs="Times New Roman"/>
+          <w:color w:val="000000" w:themeColor="text1"/>
+          <w:sz w:val="26"/>
+          <w:szCs w:val="26"/>
+        </w:rPr>
+        <w:t xml:space="preserve"> segítségével). </w:t>
+      </w:r>
+    </w:p>
+    <w:p>
+      <w:pPr>
+        <w:pStyle w:val="Listaszerbekezds"/>
+        <w:jc w:val="both"/>
+        <w:rPr>
+          <w:rFonts w:ascii="Times New Roman" w:eastAsia="Cambria" w:hAnsi="Times New Roman" w:cs="Times New Roman"/>
+          <w:color w:val="000000" w:themeColor="text1"/>
+          <w:sz w:val="26"/>
+          <w:szCs w:val="26"/>
+        </w:rPr>
+      </w:pPr>
+      <w:r>
+        <w:rPr>
+          <w:rFonts w:ascii="Times New Roman" w:eastAsia="Cambria" w:hAnsi="Times New Roman" w:cs="Times New Roman"/>
+          <w:color w:val="000000" w:themeColor="text1"/>
+          <w:sz w:val="26"/>
+          <w:szCs w:val="26"/>
+        </w:rPr>
+        <w:t>Célunk megbizonyosodni arról, hogy:</w:t>
+      </w:r>
+    </w:p>
+    <w:p>
+      <w:pPr>
+        <w:pStyle w:val="Listaszerbekezds"/>
+        <w:jc w:val="both"/>
+        <w:rPr>
+          <w:rFonts w:ascii="Times New Roman" w:eastAsia="Cambria" w:hAnsi="Times New Roman" w:cs="Times New Roman"/>
+          <w:color w:val="000000" w:themeColor="text1"/>
+          <w:sz w:val="26"/>
+          <w:szCs w:val="26"/>
+        </w:rPr>
+      </w:pPr>
+      <w:r>
+        <w:rPr>
+          <w:rFonts w:ascii="Times New Roman" w:eastAsia="Cambria" w:hAnsi="Times New Roman" w:cs="Times New Roman"/>
+          <w:color w:val="000000" w:themeColor="text1"/>
+          <w:sz w:val="26"/>
+          <w:szCs w:val="26"/>
+        </w:rPr>
+        <w:t xml:space="preserve">Csak akkor küld adatot, ha a jelszó és telefonszám </w:t>
+      </w:r>
+      <w:proofErr w:type="spellStart"/>
+      <w:r>
+        <w:rPr>
+          <w:rFonts w:ascii="Times New Roman" w:eastAsia="Cambria" w:hAnsi="Times New Roman" w:cs="Times New Roman"/>
+          <w:color w:val="000000" w:themeColor="text1"/>
+          <w:sz w:val="26"/>
+          <w:szCs w:val="26"/>
+        </w:rPr>
+        <w:t>valid</w:t>
+      </w:r>
+      <w:proofErr w:type="spellEnd"/>
+      <w:r>
+        <w:rPr>
+          <w:rFonts w:ascii="Times New Roman" w:eastAsia="Cambria" w:hAnsi="Times New Roman" w:cs="Times New Roman"/>
+          <w:color w:val="000000" w:themeColor="text1"/>
+          <w:sz w:val="26"/>
+          <w:szCs w:val="26"/>
+        </w:rPr>
+        <w:t>.</w:t>
+      </w:r>
+    </w:p>
+    <w:p>
+      <w:pPr>
+        <w:pStyle w:val="Listaszerbekezds"/>
+        <w:jc w:val="both"/>
+        <w:rPr>
+          <w:rFonts w:ascii="Times New Roman" w:eastAsia="Cambria" w:hAnsi="Times New Roman" w:cs="Times New Roman"/>
+          <w:color w:val="000000" w:themeColor="text1"/>
+          <w:sz w:val="26"/>
+          <w:szCs w:val="26"/>
+        </w:rPr>
+      </w:pPr>
+      <w:r>
+        <w:rPr>
+          <w:rFonts w:ascii="Times New Roman" w:eastAsia="Cambria" w:hAnsi="Times New Roman" w:cs="Times New Roman"/>
+          <w:color w:val="000000" w:themeColor="text1"/>
+          <w:sz w:val="26"/>
+          <w:szCs w:val="26"/>
+        </w:rPr>
+        <w:t xml:space="preserve">Sikeres válasz esetén </w:t>
+      </w:r>
+      <w:proofErr w:type="spellStart"/>
+      <w:r>
+        <w:rPr>
+          <w:rFonts w:ascii="Times New Roman" w:eastAsia="Cambria" w:hAnsi="Times New Roman" w:cs="Times New Roman"/>
+          <w:color w:val="000000" w:themeColor="text1"/>
+          <w:sz w:val="26"/>
+          <w:szCs w:val="26"/>
+        </w:rPr>
+        <w:t>alert</w:t>
+      </w:r>
+      <w:proofErr w:type="spellEnd"/>
+      <w:r>
+        <w:rPr>
+          <w:rFonts w:ascii="Times New Roman" w:eastAsia="Cambria" w:hAnsi="Times New Roman" w:cs="Times New Roman"/>
+          <w:color w:val="000000" w:themeColor="text1"/>
+          <w:sz w:val="26"/>
+          <w:szCs w:val="26"/>
+        </w:rPr>
+        <w:t xml:space="preserve"> és átirányítás történik.</w:t>
+      </w:r>
+    </w:p>
+    <w:p>
+      <w:pPr>
+        <w:pStyle w:val="Listaszerbekezds"/>
+        <w:spacing w:after="100" w:afterAutospacing="1"/>
+        <w:jc w:val="both"/>
+        <w:rPr>
+          <w:rFonts w:ascii="Times New Roman" w:eastAsia="Cambria" w:hAnsi="Times New Roman" w:cs="Times New Roman"/>
+          <w:color w:val="000000" w:themeColor="text1"/>
+          <w:sz w:val="26"/>
+          <w:szCs w:val="26"/>
+        </w:rPr>
+      </w:pPr>
+      <w:r>
+        <w:rPr>
+          <w:rFonts w:ascii="Times New Roman" w:eastAsia="Cambria" w:hAnsi="Times New Roman" w:cs="Times New Roman"/>
+          <w:color w:val="000000" w:themeColor="text1"/>
+          <w:sz w:val="26"/>
+          <w:szCs w:val="26"/>
+        </w:rPr>
+        <w:t>Hibás válasz esetén hibaüzenet jelenik meg.</w:t>
+      </w:r>
+    </w:p>
+    <w:p>
+      <w:pPr>
+        <w:pStyle w:val="Listaszerbekezds"/>
+        <w:spacing w:after="100" w:afterAutospacing="1"/>
+        <w:jc w:val="both"/>
+        <w:rPr>
+          <w:rFonts w:ascii="Times New Roman" w:eastAsia="Cambria" w:hAnsi="Times New Roman" w:cs="Times New Roman"/>
+          <w:color w:val="000000" w:themeColor="text1"/>
+          <w:sz w:val="26"/>
+          <w:szCs w:val="26"/>
+        </w:rPr>
+      </w:pPr>
+    </w:p>
+    <w:p>
+      <w:pPr>
+        <w:pStyle w:val="Listaszerbekezds"/>
+        <w:jc w:val="both"/>
+        <w:rPr>
+          <w:rFonts w:ascii="Times New Roman" w:eastAsia="Cambria" w:hAnsi="Times New Roman" w:cs="Times New Roman"/>
+          <w:color w:val="000000" w:themeColor="text1"/>
+          <w:sz w:val="26"/>
+          <w:szCs w:val="26"/>
+        </w:rPr>
+      </w:pPr>
+      <w:r>
+        <w:rPr>
+          <w:rFonts w:ascii="Times New Roman" w:eastAsia="Cambria" w:hAnsi="Times New Roman" w:cs="Times New Roman"/>
+          <w:b/>
+          <w:bCs/>
+          <w:color w:val="000000" w:themeColor="text1"/>
+          <w:sz w:val="26"/>
+          <w:szCs w:val="26"/>
+        </w:rPr>
+        <w:t>Előfeltételek:</w:t>
+      </w:r>
+      <w:r>
+        <w:rPr>
+          <w:rFonts w:ascii="Times New Roman" w:eastAsia="Cambria" w:hAnsi="Times New Roman" w:cs="Times New Roman"/>
+          <w:color w:val="000000" w:themeColor="text1"/>
+          <w:sz w:val="26"/>
+          <w:szCs w:val="26"/>
+        </w:rPr>
+        <w:t xml:space="preserve"> </w:t>
+      </w:r>
+      <w:r>
+        <w:rPr>
+          <w:rFonts w:ascii="Times New Roman" w:eastAsia="Cambria" w:hAnsi="Times New Roman" w:cs="Times New Roman"/>
+          <w:color w:val="000000" w:themeColor="text1"/>
+          <w:sz w:val="26"/>
+          <w:szCs w:val="26"/>
+        </w:rPr>
+        <w:t>JavaScript környezet (</w:t>
+      </w:r>
+      <w:proofErr w:type="spellStart"/>
+      <w:r>
+        <w:rPr>
+          <w:rFonts w:ascii="Times New Roman" w:eastAsia="Cambria" w:hAnsi="Times New Roman" w:cs="Times New Roman"/>
+          <w:color w:val="000000" w:themeColor="text1"/>
+          <w:sz w:val="26"/>
+          <w:szCs w:val="26"/>
+        </w:rPr>
+        <w:t>Jest</w:t>
+      </w:r>
+      <w:proofErr w:type="spellEnd"/>
+      <w:r>
+        <w:rPr>
+          <w:rFonts w:ascii="Times New Roman" w:eastAsia="Cambria" w:hAnsi="Times New Roman" w:cs="Times New Roman"/>
+          <w:color w:val="000000" w:themeColor="text1"/>
+          <w:sz w:val="26"/>
+          <w:szCs w:val="26"/>
+        </w:rPr>
+        <w:t xml:space="preserve">, </w:t>
+      </w:r>
+      <w:proofErr w:type="spellStart"/>
+      <w:r>
+        <w:rPr>
+          <w:rFonts w:ascii="Times New Roman" w:eastAsia="Cambria" w:hAnsi="Times New Roman" w:cs="Times New Roman"/>
+          <w:color w:val="000000" w:themeColor="text1"/>
+          <w:sz w:val="26"/>
+          <w:szCs w:val="26"/>
+        </w:rPr>
+        <w:t>axios</w:t>
+      </w:r>
+      <w:proofErr w:type="spellEnd"/>
+      <w:r>
+        <w:rPr>
+          <w:rFonts w:ascii="Times New Roman" w:eastAsia="Cambria" w:hAnsi="Times New Roman" w:cs="Times New Roman"/>
+          <w:color w:val="000000" w:themeColor="text1"/>
+          <w:sz w:val="26"/>
+          <w:szCs w:val="26"/>
+        </w:rPr>
+        <w:t>-</w:t>
+      </w:r>
+      <w:proofErr w:type="spellStart"/>
+      <w:r>
+        <w:rPr>
+          <w:rFonts w:ascii="Times New Roman" w:eastAsia="Cambria" w:hAnsi="Times New Roman" w:cs="Times New Roman"/>
+          <w:color w:val="000000" w:themeColor="text1"/>
+          <w:sz w:val="26"/>
+          <w:szCs w:val="26"/>
+        </w:rPr>
+        <w:t>mock</w:t>
+      </w:r>
+      <w:proofErr w:type="spellEnd"/>
+      <w:r>
+        <w:rPr>
+          <w:rFonts w:ascii="Times New Roman" w:eastAsia="Cambria" w:hAnsi="Times New Roman" w:cs="Times New Roman"/>
+          <w:color w:val="000000" w:themeColor="text1"/>
+          <w:sz w:val="26"/>
+          <w:szCs w:val="26"/>
+        </w:rPr>
+        <w:t>-adapter a backend hívások szimulálásához).</w:t>
+      </w:r>
+    </w:p>
+    <w:p>
+      <w:pPr>
+        <w:pStyle w:val="Listaszerbekezds"/>
+        <w:jc w:val="both"/>
+        <w:rPr>
+          <w:rFonts w:ascii="Times New Roman" w:eastAsia="Cambria" w:hAnsi="Times New Roman" w:cs="Times New Roman"/>
+          <w:color w:val="000000" w:themeColor="text1"/>
+          <w:sz w:val="26"/>
+          <w:szCs w:val="26"/>
+        </w:rPr>
+      </w:pPr>
+      <w:proofErr w:type="spellStart"/>
+      <w:r>
+        <w:rPr>
+          <w:rFonts w:ascii="Times New Roman" w:eastAsia="Cambria" w:hAnsi="Times New Roman" w:cs="Times New Roman"/>
+          <w:color w:val="000000" w:themeColor="text1"/>
+          <w:sz w:val="26"/>
+          <w:szCs w:val="26"/>
+        </w:rPr>
+        <w:t>CheckPassword</w:t>
+      </w:r>
+      <w:proofErr w:type="spellEnd"/>
+      <w:r>
+        <w:rPr>
+          <w:rFonts w:ascii="Times New Roman" w:eastAsia="Cambria" w:hAnsi="Times New Roman" w:cs="Times New Roman"/>
+          <w:color w:val="000000" w:themeColor="text1"/>
+          <w:sz w:val="26"/>
+          <w:szCs w:val="26"/>
+        </w:rPr>
+        <w:t xml:space="preserve"> és </w:t>
+      </w:r>
+      <w:proofErr w:type="spellStart"/>
+      <w:r>
+        <w:rPr>
+          <w:rFonts w:ascii="Times New Roman" w:eastAsia="Cambria" w:hAnsi="Times New Roman" w:cs="Times New Roman"/>
+          <w:color w:val="000000" w:themeColor="text1"/>
+          <w:sz w:val="26"/>
+          <w:szCs w:val="26"/>
+        </w:rPr>
+        <w:t>CheckPhoneNumber</w:t>
+      </w:r>
+      <w:proofErr w:type="spellEnd"/>
+      <w:r>
+        <w:rPr>
+          <w:rFonts w:ascii="Times New Roman" w:eastAsia="Cambria" w:hAnsi="Times New Roman" w:cs="Times New Roman"/>
+          <w:color w:val="000000" w:themeColor="text1"/>
+          <w:sz w:val="26"/>
+          <w:szCs w:val="26"/>
+        </w:rPr>
+        <w:t xml:space="preserve"> függvények </w:t>
+      </w:r>
+      <w:proofErr w:type="spellStart"/>
+      <w:r>
+        <w:rPr>
+          <w:rFonts w:ascii="Times New Roman" w:eastAsia="Cambria" w:hAnsi="Times New Roman" w:cs="Times New Roman"/>
+          <w:color w:val="000000" w:themeColor="text1"/>
+          <w:sz w:val="26"/>
+          <w:szCs w:val="26"/>
+        </w:rPr>
+        <w:t>mockolva</w:t>
+      </w:r>
+      <w:proofErr w:type="spellEnd"/>
+      <w:r>
+        <w:rPr>
+          <w:rFonts w:ascii="Times New Roman" w:eastAsia="Cambria" w:hAnsi="Times New Roman" w:cs="Times New Roman"/>
+          <w:color w:val="000000" w:themeColor="text1"/>
+          <w:sz w:val="26"/>
+          <w:szCs w:val="26"/>
+        </w:rPr>
+        <w:t>.</w:t>
+      </w:r>
+    </w:p>
+    <w:p>
+      <w:pPr>
+        <w:pStyle w:val="Listaszerbekezds"/>
+        <w:jc w:val="both"/>
+        <w:rPr>
+          <w:rFonts w:ascii="Times New Roman" w:eastAsia="Cambria" w:hAnsi="Times New Roman" w:cs="Times New Roman"/>
+          <w:color w:val="000000" w:themeColor="text1"/>
+          <w:sz w:val="26"/>
+          <w:szCs w:val="26"/>
+        </w:rPr>
+      </w:pPr>
+      <w:r>
+        <w:rPr>
+          <w:rFonts w:ascii="Times New Roman" w:eastAsia="Cambria" w:hAnsi="Times New Roman" w:cs="Times New Roman"/>
+          <w:color w:val="000000" w:themeColor="text1"/>
+          <w:sz w:val="26"/>
+          <w:szCs w:val="26"/>
+        </w:rPr>
+        <w:t>Böngésző függő műveletek (</w:t>
+      </w:r>
+      <w:proofErr w:type="spellStart"/>
+      <w:r>
+        <w:rPr>
+          <w:rFonts w:ascii="Times New Roman" w:eastAsia="Cambria" w:hAnsi="Times New Roman" w:cs="Times New Roman"/>
+          <w:color w:val="000000" w:themeColor="text1"/>
+          <w:sz w:val="26"/>
+          <w:szCs w:val="26"/>
+        </w:rPr>
+        <w:t>alert</w:t>
+      </w:r>
+      <w:proofErr w:type="spellEnd"/>
+      <w:r>
+        <w:rPr>
+          <w:rFonts w:ascii="Times New Roman" w:eastAsia="Cambria" w:hAnsi="Times New Roman" w:cs="Times New Roman"/>
+          <w:color w:val="000000" w:themeColor="text1"/>
+          <w:sz w:val="26"/>
+          <w:szCs w:val="26"/>
+        </w:rPr>
+        <w:t xml:space="preserve">, </w:t>
+      </w:r>
+      <w:proofErr w:type="spellStart"/>
+      <w:proofErr w:type="gramStart"/>
+      <w:r>
+        <w:rPr>
+          <w:rFonts w:ascii="Times New Roman" w:eastAsia="Cambria" w:hAnsi="Times New Roman" w:cs="Times New Roman"/>
+          <w:color w:val="000000" w:themeColor="text1"/>
+          <w:sz w:val="26"/>
+          <w:szCs w:val="26"/>
+        </w:rPr>
+        <w:t>window.location</w:t>
+      </w:r>
+      <w:proofErr w:type="spellEnd"/>
+      <w:proofErr w:type="gramEnd"/>
+      <w:r>
+        <w:rPr>
+          <w:rFonts w:ascii="Times New Roman" w:eastAsia="Cambria" w:hAnsi="Times New Roman" w:cs="Times New Roman"/>
+          <w:color w:val="000000" w:themeColor="text1"/>
+          <w:sz w:val="26"/>
+          <w:szCs w:val="26"/>
+        </w:rPr>
+        <w:t xml:space="preserve">) </w:t>
+      </w:r>
+      <w:proofErr w:type="spellStart"/>
+      <w:r>
+        <w:rPr>
+          <w:rFonts w:ascii="Times New Roman" w:eastAsia="Cambria" w:hAnsi="Times New Roman" w:cs="Times New Roman"/>
+          <w:color w:val="000000" w:themeColor="text1"/>
+          <w:sz w:val="26"/>
+          <w:szCs w:val="26"/>
+        </w:rPr>
+        <w:t>mockolva</w:t>
+      </w:r>
+      <w:proofErr w:type="spellEnd"/>
+      <w:r>
+        <w:rPr>
+          <w:rFonts w:ascii="Times New Roman" w:eastAsia="Cambria" w:hAnsi="Times New Roman" w:cs="Times New Roman"/>
+          <w:color w:val="000000" w:themeColor="text1"/>
+          <w:sz w:val="26"/>
+          <w:szCs w:val="26"/>
+        </w:rPr>
+        <w:t>.</w:t>
+      </w:r>
+    </w:p>
+    <w:p>
+      <w:pPr>
+        <w:pStyle w:val="Listaszerbekezds"/>
+        <w:spacing w:after="100" w:afterAutospacing="1"/>
+        <w:jc w:val="both"/>
+        <w:rPr>
+          <w:rFonts w:ascii="Times New Roman" w:eastAsia="Cambria" w:hAnsi="Times New Roman" w:cs="Times New Roman"/>
+          <w:color w:val="000000" w:themeColor="text1"/>
+          <w:sz w:val="26"/>
+          <w:szCs w:val="26"/>
+        </w:rPr>
+      </w:pPr>
+    </w:p>
+    <w:p>
+      <w:pPr>
+        <w:pStyle w:val="Listaszerbekezds"/>
+        <w:spacing w:after="100" w:afterAutospacing="1"/>
+        <w:jc w:val="both"/>
+        <w:rPr>
+          <w:rFonts w:ascii="Times New Roman" w:eastAsia="Cambria" w:hAnsi="Times New Roman" w:cs="Times New Roman"/>
+          <w:b/>
+          <w:bCs/>
+          <w:color w:val="000000" w:themeColor="text1"/>
+          <w:sz w:val="26"/>
+          <w:szCs w:val="26"/>
+        </w:rPr>
+      </w:pPr>
+      <w:r>
+        <w:rPr>
+          <w:rFonts w:ascii="Times New Roman" w:eastAsia="Cambria" w:hAnsi="Times New Roman" w:cs="Times New Roman"/>
+          <w:b/>
+          <w:bCs/>
+          <w:color w:val="000000" w:themeColor="text1"/>
+          <w:sz w:val="26"/>
+          <w:szCs w:val="26"/>
+        </w:rPr>
+        <w:t>Teszt eset</w:t>
+      </w:r>
+      <w:r>
+        <w:rPr>
+          <w:rFonts w:ascii="Times New Roman" w:eastAsia="Cambria" w:hAnsi="Times New Roman" w:cs="Times New Roman"/>
+          <w:b/>
+          <w:bCs/>
+          <w:color w:val="000000" w:themeColor="text1"/>
+          <w:sz w:val="26"/>
+          <w:szCs w:val="26"/>
+        </w:rPr>
+        <w:t>ek</w:t>
+      </w:r>
+      <w:r>
+        <w:rPr>
+          <w:rFonts w:ascii="Times New Roman" w:eastAsia="Cambria" w:hAnsi="Times New Roman" w:cs="Times New Roman"/>
+          <w:b/>
+          <w:bCs/>
+          <w:color w:val="000000" w:themeColor="text1"/>
+          <w:sz w:val="26"/>
+          <w:szCs w:val="26"/>
+        </w:rPr>
+        <w:t>:</w:t>
+      </w:r>
+    </w:p>
+    <w:tbl>
+      <w:tblPr>
+        <w:tblW w:w="0" w:type="auto"/>
+        <w:tblCellSpacing w:w="15" w:type="dxa"/>
+        <w:tblCellMar>
+          <w:top w:w="15" w:type="dxa"/>
+          <w:left w:w="15" w:type="dxa"/>
+          <w:bottom w:w="15" w:type="dxa"/>
+          <w:right w:w="15" w:type="dxa"/>
+        </w:tblCellMar>
+        <w:tblLook w:val="04A0" w:firstRow="1" w:lastRow="0" w:firstColumn="1" w:lastColumn="0" w:noHBand="0" w:noVBand="1"/>
+      </w:tblPr>
+      <w:tblGrid>
+        <w:gridCol w:w="2365"/>
+        <w:gridCol w:w="3019"/>
+        <w:gridCol w:w="3778"/>
+      </w:tblGrid>
+      <w:tr>
+        <w:trPr>
+          <w:tblHeader/>
+          <w:tblCellSpacing w:w="15" w:type="dxa"/>
+        </w:trPr>
+        <w:tc>
+          <w:tcPr>
+            <w:tcW w:w="0" w:type="auto"/>
+            <w:vAlign w:val="center"/>
+            <w:hideMark/>
+          </w:tcPr>
+          <w:p>
+            <w:pPr>
+              <w:pStyle w:val="Listaszerbekezds"/>
+              <w:spacing w:after="100" w:afterAutospacing="1"/>
+              <w:jc w:val="both"/>
+              <w:rPr>
+                <w:rFonts w:ascii="Times New Roman" w:eastAsia="Cambria" w:hAnsi="Times New Roman" w:cs="Times New Roman"/>
+                <w:b/>
+                <w:bCs/>
+                <w:color w:val="000000" w:themeColor="text1"/>
+                <w:sz w:val="26"/>
+                <w:szCs w:val="26"/>
+              </w:rPr>
+            </w:pPr>
+            <w:r>
+              <w:rPr>
+                <w:rFonts w:ascii="Times New Roman" w:eastAsia="Cambria" w:hAnsi="Times New Roman" w:cs="Times New Roman"/>
+                <w:b/>
+                <w:bCs/>
+                <w:color w:val="000000" w:themeColor="text1"/>
+                <w:sz w:val="26"/>
+                <w:szCs w:val="26"/>
+              </w:rPr>
+              <w:t>Eset</w:t>
+            </w:r>
+          </w:p>
+        </w:tc>
+        <w:tc>
+          <w:tcPr>
+            <w:tcW w:w="0" w:type="auto"/>
+            <w:vAlign w:val="center"/>
+            <w:hideMark/>
+          </w:tcPr>
+          <w:p>
+            <w:pPr>
+              <w:pStyle w:val="Listaszerbekezds"/>
+              <w:spacing w:after="100" w:afterAutospacing="1"/>
+              <w:jc w:val="both"/>
+              <w:rPr>
+                <w:rFonts w:ascii="Times New Roman" w:eastAsia="Cambria" w:hAnsi="Times New Roman" w:cs="Times New Roman"/>
+                <w:b/>
+                <w:bCs/>
+                <w:color w:val="000000" w:themeColor="text1"/>
+                <w:sz w:val="26"/>
+                <w:szCs w:val="26"/>
+              </w:rPr>
+            </w:pPr>
+            <w:r>
+              <w:rPr>
+                <w:rFonts w:ascii="Times New Roman" w:eastAsia="Cambria" w:hAnsi="Times New Roman" w:cs="Times New Roman"/>
+                <w:b/>
+                <w:bCs/>
+                <w:color w:val="000000" w:themeColor="text1"/>
+                <w:sz w:val="26"/>
+                <w:szCs w:val="26"/>
+              </w:rPr>
+              <w:t>Bemenet</w:t>
+            </w:r>
+          </w:p>
+        </w:tc>
+        <w:tc>
+          <w:tcPr>
+            <w:tcW w:w="0" w:type="auto"/>
+            <w:vAlign w:val="center"/>
+            <w:hideMark/>
+          </w:tcPr>
+          <w:p>
+            <w:pPr>
+              <w:pStyle w:val="Listaszerbekezds"/>
+              <w:spacing w:after="100" w:afterAutospacing="1"/>
+              <w:jc w:val="both"/>
+              <w:rPr>
+                <w:rFonts w:ascii="Times New Roman" w:eastAsia="Cambria" w:hAnsi="Times New Roman" w:cs="Times New Roman"/>
+                <w:b/>
+                <w:bCs/>
+                <w:color w:val="000000" w:themeColor="text1"/>
+                <w:sz w:val="26"/>
+                <w:szCs w:val="26"/>
+              </w:rPr>
+            </w:pPr>
+            <w:r>
+              <w:rPr>
+                <w:rFonts w:ascii="Times New Roman" w:eastAsia="Cambria" w:hAnsi="Times New Roman" w:cs="Times New Roman"/>
+                <w:b/>
+                <w:bCs/>
+                <w:color w:val="000000" w:themeColor="text1"/>
+                <w:sz w:val="26"/>
+                <w:szCs w:val="26"/>
+              </w:rPr>
+              <w:t>Elvárt viselkedés</w:t>
+            </w:r>
+          </w:p>
+        </w:tc>
+      </w:tr>
+      <w:tr>
+        <w:trPr>
+          <w:tblCellSpacing w:w="15" w:type="dxa"/>
+        </w:trPr>
+        <w:tc>
+          <w:tcPr>
+            <w:tcW w:w="0" w:type="auto"/>
+            <w:vAlign w:val="center"/>
+            <w:hideMark/>
+          </w:tcPr>
+          <w:p>
+            <w:pPr>
+              <w:pStyle w:val="Listaszerbekezds"/>
+              <w:spacing w:after="100" w:afterAutospacing="1"/>
+              <w:jc w:val="both"/>
+              <w:rPr>
+                <w:rFonts w:ascii="Times New Roman" w:eastAsia="Cambria" w:hAnsi="Times New Roman" w:cs="Times New Roman"/>
+                <w:color w:val="000000" w:themeColor="text1"/>
+                <w:sz w:val="26"/>
+                <w:szCs w:val="26"/>
+              </w:rPr>
+            </w:pPr>
+            <w:r>
+              <w:rPr>
+                <w:rFonts w:ascii="Times New Roman" w:eastAsia="Cambria" w:hAnsi="Times New Roman" w:cs="Times New Roman"/>
+                <w:color w:val="000000" w:themeColor="text1"/>
+                <w:sz w:val="26"/>
+                <w:szCs w:val="26"/>
+              </w:rPr>
+              <w:t>Helyes adatok</w:t>
+            </w:r>
+          </w:p>
+        </w:tc>
+        <w:tc>
+          <w:tcPr>
+            <w:tcW w:w="0" w:type="auto"/>
+            <w:vAlign w:val="center"/>
+            <w:hideMark/>
+          </w:tcPr>
+          <w:p>
+            <w:pPr>
+              <w:pStyle w:val="Listaszerbekezds"/>
+              <w:spacing w:after="100" w:afterAutospacing="1"/>
+              <w:jc w:val="both"/>
+              <w:rPr>
+                <w:rFonts w:ascii="Times New Roman" w:eastAsia="Cambria" w:hAnsi="Times New Roman" w:cs="Times New Roman"/>
+                <w:color w:val="000000" w:themeColor="text1"/>
+                <w:sz w:val="26"/>
+                <w:szCs w:val="26"/>
+              </w:rPr>
+            </w:pPr>
+            <w:r>
+              <w:rPr>
+                <w:rFonts w:ascii="Times New Roman" w:eastAsia="Cambria" w:hAnsi="Times New Roman" w:cs="Times New Roman"/>
+                <w:color w:val="000000" w:themeColor="text1"/>
+                <w:sz w:val="26"/>
+                <w:szCs w:val="26"/>
+              </w:rPr>
+              <w:t xml:space="preserve">Valid jelszó + </w:t>
+            </w:r>
+            <w:proofErr w:type="spellStart"/>
+            <w:r>
+              <w:rPr>
+                <w:rFonts w:ascii="Times New Roman" w:eastAsia="Cambria" w:hAnsi="Times New Roman" w:cs="Times New Roman"/>
+                <w:color w:val="000000" w:themeColor="text1"/>
+                <w:sz w:val="26"/>
+                <w:szCs w:val="26"/>
+              </w:rPr>
+              <w:t>valid</w:t>
+            </w:r>
+            <w:proofErr w:type="spellEnd"/>
+            <w:r>
+              <w:rPr>
+                <w:rFonts w:ascii="Times New Roman" w:eastAsia="Cambria" w:hAnsi="Times New Roman" w:cs="Times New Roman"/>
+                <w:color w:val="000000" w:themeColor="text1"/>
+                <w:sz w:val="26"/>
+                <w:szCs w:val="26"/>
+              </w:rPr>
+              <w:t xml:space="preserve"> telefonszám</w:t>
+            </w:r>
+          </w:p>
+        </w:tc>
+        <w:tc>
+          <w:tcPr>
+            <w:tcW w:w="0" w:type="auto"/>
+            <w:vAlign w:val="center"/>
+            <w:hideMark/>
+          </w:tcPr>
+          <w:p>
+            <w:pPr>
+              <w:pStyle w:val="Listaszerbekezds"/>
+              <w:spacing w:after="100" w:afterAutospacing="1"/>
+              <w:jc w:val="both"/>
+              <w:rPr>
+                <w:rFonts w:ascii="Times New Roman" w:eastAsia="Cambria" w:hAnsi="Times New Roman" w:cs="Times New Roman"/>
+                <w:color w:val="000000" w:themeColor="text1"/>
+                <w:sz w:val="26"/>
+                <w:szCs w:val="26"/>
+              </w:rPr>
+            </w:pPr>
+            <w:proofErr w:type="spellStart"/>
+            <w:r>
+              <w:rPr>
+                <w:rFonts w:ascii="Times New Roman" w:eastAsia="Cambria" w:hAnsi="Times New Roman" w:cs="Times New Roman"/>
+                <w:color w:val="000000" w:themeColor="text1"/>
+                <w:sz w:val="26"/>
+                <w:szCs w:val="26"/>
+              </w:rPr>
+              <w:t>axios.post</w:t>
+            </w:r>
+            <w:proofErr w:type="spellEnd"/>
+            <w:r>
+              <w:rPr>
+                <w:rFonts w:ascii="Times New Roman" w:eastAsia="Cambria" w:hAnsi="Times New Roman" w:cs="Times New Roman"/>
+                <w:color w:val="000000" w:themeColor="text1"/>
+                <w:sz w:val="26"/>
+                <w:szCs w:val="26"/>
+              </w:rPr>
+              <w:t xml:space="preserve"> meghívása, sikeres </w:t>
+            </w:r>
+            <w:proofErr w:type="spellStart"/>
+            <w:r>
+              <w:rPr>
+                <w:rFonts w:ascii="Times New Roman" w:eastAsia="Cambria" w:hAnsi="Times New Roman" w:cs="Times New Roman"/>
+                <w:color w:val="000000" w:themeColor="text1"/>
+                <w:sz w:val="26"/>
+                <w:szCs w:val="26"/>
+              </w:rPr>
+              <w:t>alert</w:t>
+            </w:r>
+            <w:proofErr w:type="spellEnd"/>
+            <w:r>
+              <w:rPr>
+                <w:rFonts w:ascii="Times New Roman" w:eastAsia="Cambria" w:hAnsi="Times New Roman" w:cs="Times New Roman"/>
+                <w:color w:val="000000" w:themeColor="text1"/>
+                <w:sz w:val="26"/>
+                <w:szCs w:val="26"/>
+              </w:rPr>
+              <w:t>, átirányítás</w:t>
+            </w:r>
+          </w:p>
+        </w:tc>
+      </w:tr>
+      <w:tr>
+        <w:trPr>
+          <w:tblCellSpacing w:w="15" w:type="dxa"/>
+        </w:trPr>
+        <w:tc>
+          <w:tcPr>
+            <w:tcW w:w="0" w:type="auto"/>
+            <w:vAlign w:val="center"/>
+            <w:hideMark/>
+          </w:tcPr>
+          <w:p>
+            <w:pPr>
+              <w:pStyle w:val="Listaszerbekezds"/>
+              <w:spacing w:after="100" w:afterAutospacing="1"/>
+              <w:jc w:val="both"/>
+              <w:rPr>
+                <w:rFonts w:ascii="Times New Roman" w:eastAsia="Cambria" w:hAnsi="Times New Roman" w:cs="Times New Roman"/>
+                <w:color w:val="000000" w:themeColor="text1"/>
+                <w:sz w:val="26"/>
+                <w:szCs w:val="26"/>
+              </w:rPr>
+            </w:pPr>
+            <w:r>
+              <w:rPr>
+                <w:rFonts w:ascii="Times New Roman" w:eastAsia="Cambria" w:hAnsi="Times New Roman" w:cs="Times New Roman"/>
+                <w:color w:val="000000" w:themeColor="text1"/>
+                <w:sz w:val="26"/>
+                <w:szCs w:val="26"/>
+              </w:rPr>
+              <w:t>Hibás jelszó</w:t>
+            </w:r>
+          </w:p>
+        </w:tc>
+        <w:tc>
+          <w:tcPr>
+            <w:tcW w:w="0" w:type="auto"/>
+            <w:vAlign w:val="center"/>
+            <w:hideMark/>
+          </w:tcPr>
+          <w:p>
+            <w:pPr>
+              <w:pStyle w:val="Listaszerbekezds"/>
+              <w:spacing w:after="100" w:afterAutospacing="1"/>
+              <w:jc w:val="both"/>
+              <w:rPr>
+                <w:rFonts w:ascii="Times New Roman" w:eastAsia="Cambria" w:hAnsi="Times New Roman" w:cs="Times New Roman"/>
+                <w:color w:val="000000" w:themeColor="text1"/>
+                <w:sz w:val="26"/>
+                <w:szCs w:val="26"/>
+              </w:rPr>
+            </w:pPr>
+            <w:proofErr w:type="spellStart"/>
+            <w:r>
+              <w:rPr>
+                <w:rFonts w:ascii="Times New Roman" w:eastAsia="Cambria" w:hAnsi="Times New Roman" w:cs="Times New Roman"/>
+                <w:color w:val="000000" w:themeColor="text1"/>
+                <w:sz w:val="26"/>
+                <w:szCs w:val="26"/>
+              </w:rPr>
+              <w:t>Invalid</w:t>
+            </w:r>
+            <w:proofErr w:type="spellEnd"/>
+            <w:r>
+              <w:rPr>
+                <w:rFonts w:ascii="Times New Roman" w:eastAsia="Cambria" w:hAnsi="Times New Roman" w:cs="Times New Roman"/>
+                <w:color w:val="000000" w:themeColor="text1"/>
+                <w:sz w:val="26"/>
+                <w:szCs w:val="26"/>
+              </w:rPr>
+              <w:t xml:space="preserve"> jelszó</w:t>
+            </w:r>
+          </w:p>
+        </w:tc>
+        <w:tc>
+          <w:tcPr>
+            <w:tcW w:w="0" w:type="auto"/>
+            <w:vAlign w:val="center"/>
+            <w:hideMark/>
+          </w:tcPr>
+          <w:p>
+            <w:pPr>
+              <w:pStyle w:val="Listaszerbekezds"/>
+              <w:spacing w:after="100" w:afterAutospacing="1"/>
+              <w:jc w:val="both"/>
+              <w:rPr>
+                <w:rFonts w:ascii="Times New Roman" w:eastAsia="Cambria" w:hAnsi="Times New Roman" w:cs="Times New Roman"/>
+                <w:color w:val="000000" w:themeColor="text1"/>
+                <w:sz w:val="26"/>
+                <w:szCs w:val="26"/>
+              </w:rPr>
+            </w:pPr>
+            <w:proofErr w:type="spellStart"/>
+            <w:r>
+              <w:rPr>
+                <w:rFonts w:ascii="Times New Roman" w:eastAsia="Cambria" w:hAnsi="Times New Roman" w:cs="Times New Roman"/>
+                <w:color w:val="000000" w:themeColor="text1"/>
+                <w:sz w:val="26"/>
+                <w:szCs w:val="26"/>
+              </w:rPr>
+              <w:t>axios.post</w:t>
+            </w:r>
+            <w:proofErr w:type="spellEnd"/>
+            <w:r>
+              <w:rPr>
+                <w:rFonts w:ascii="Times New Roman" w:eastAsia="Cambria" w:hAnsi="Times New Roman" w:cs="Times New Roman"/>
+                <w:color w:val="000000" w:themeColor="text1"/>
+                <w:sz w:val="26"/>
+                <w:szCs w:val="26"/>
+              </w:rPr>
+              <w:t xml:space="preserve"> NEM </w:t>
+            </w:r>
+            <w:proofErr w:type="spellStart"/>
+            <w:r>
+              <w:rPr>
+                <w:rFonts w:ascii="Times New Roman" w:eastAsia="Cambria" w:hAnsi="Times New Roman" w:cs="Times New Roman"/>
+                <w:color w:val="000000" w:themeColor="text1"/>
+                <w:sz w:val="26"/>
+                <w:szCs w:val="26"/>
+              </w:rPr>
+              <w:t>hívódik</w:t>
+            </w:r>
+            <w:proofErr w:type="spellEnd"/>
+            <w:r>
+              <w:rPr>
+                <w:rFonts w:ascii="Times New Roman" w:eastAsia="Cambria" w:hAnsi="Times New Roman" w:cs="Times New Roman"/>
+                <w:color w:val="000000" w:themeColor="text1"/>
+                <w:sz w:val="26"/>
+                <w:szCs w:val="26"/>
+              </w:rPr>
+              <w:t xml:space="preserve"> meg</w:t>
+            </w:r>
+          </w:p>
+        </w:tc>
+      </w:tr>
+      <w:tr>
+        <w:trPr>
+          <w:tblCellSpacing w:w="15" w:type="dxa"/>
+        </w:trPr>
+        <w:tc>
+          <w:tcPr>
+            <w:tcW w:w="0" w:type="auto"/>
+            <w:vAlign w:val="center"/>
+            <w:hideMark/>
+          </w:tcPr>
+          <w:p>
+            <w:pPr>
+              <w:pStyle w:val="Listaszerbekezds"/>
+              <w:spacing w:after="100" w:afterAutospacing="1"/>
+              <w:jc w:val="both"/>
+              <w:rPr>
+                <w:rFonts w:ascii="Times New Roman" w:eastAsia="Cambria" w:hAnsi="Times New Roman" w:cs="Times New Roman"/>
+                <w:color w:val="000000" w:themeColor="text1"/>
+                <w:sz w:val="26"/>
+                <w:szCs w:val="26"/>
+              </w:rPr>
+            </w:pPr>
+            <w:r>
+              <w:rPr>
+                <w:rFonts w:ascii="Times New Roman" w:eastAsia="Cambria" w:hAnsi="Times New Roman" w:cs="Times New Roman"/>
+                <w:color w:val="000000" w:themeColor="text1"/>
+                <w:sz w:val="26"/>
+                <w:szCs w:val="26"/>
+              </w:rPr>
+              <w:t>Hibás telefonszám</w:t>
+            </w:r>
+          </w:p>
+        </w:tc>
+        <w:tc>
+          <w:tcPr>
+            <w:tcW w:w="0" w:type="auto"/>
+            <w:vAlign w:val="center"/>
+            <w:hideMark/>
+          </w:tcPr>
+          <w:p>
+            <w:pPr>
+              <w:pStyle w:val="Listaszerbekezds"/>
+              <w:spacing w:after="100" w:afterAutospacing="1"/>
+              <w:jc w:val="both"/>
+              <w:rPr>
+                <w:rFonts w:ascii="Times New Roman" w:eastAsia="Cambria" w:hAnsi="Times New Roman" w:cs="Times New Roman"/>
+                <w:color w:val="000000" w:themeColor="text1"/>
+                <w:sz w:val="26"/>
+                <w:szCs w:val="26"/>
+              </w:rPr>
+            </w:pPr>
+            <w:proofErr w:type="spellStart"/>
+            <w:r>
+              <w:rPr>
+                <w:rFonts w:ascii="Times New Roman" w:eastAsia="Cambria" w:hAnsi="Times New Roman" w:cs="Times New Roman"/>
+                <w:color w:val="000000" w:themeColor="text1"/>
+                <w:sz w:val="26"/>
+                <w:szCs w:val="26"/>
+              </w:rPr>
+              <w:t>Invalid</w:t>
+            </w:r>
+            <w:proofErr w:type="spellEnd"/>
+            <w:r>
+              <w:rPr>
+                <w:rFonts w:ascii="Times New Roman" w:eastAsia="Cambria" w:hAnsi="Times New Roman" w:cs="Times New Roman"/>
+                <w:color w:val="000000" w:themeColor="text1"/>
+                <w:sz w:val="26"/>
+                <w:szCs w:val="26"/>
+              </w:rPr>
+              <w:t xml:space="preserve"> telefonszám</w:t>
+            </w:r>
+          </w:p>
+        </w:tc>
+        <w:tc>
+          <w:tcPr>
+            <w:tcW w:w="0" w:type="auto"/>
+            <w:vAlign w:val="center"/>
+            <w:hideMark/>
+          </w:tcPr>
+          <w:p>
+            <w:pPr>
+              <w:pStyle w:val="Listaszerbekezds"/>
+              <w:spacing w:after="100" w:afterAutospacing="1"/>
+              <w:jc w:val="both"/>
+              <w:rPr>
+                <w:rFonts w:ascii="Times New Roman" w:eastAsia="Cambria" w:hAnsi="Times New Roman" w:cs="Times New Roman"/>
+                <w:color w:val="000000" w:themeColor="text1"/>
+                <w:sz w:val="26"/>
+                <w:szCs w:val="26"/>
+              </w:rPr>
+            </w:pPr>
+            <w:proofErr w:type="spellStart"/>
+            <w:r>
+              <w:rPr>
+                <w:rFonts w:ascii="Times New Roman" w:eastAsia="Cambria" w:hAnsi="Times New Roman" w:cs="Times New Roman"/>
+                <w:color w:val="000000" w:themeColor="text1"/>
+                <w:sz w:val="26"/>
+                <w:szCs w:val="26"/>
+              </w:rPr>
+              <w:t>axios.post</w:t>
+            </w:r>
+            <w:proofErr w:type="spellEnd"/>
+            <w:r>
+              <w:rPr>
+                <w:rFonts w:ascii="Times New Roman" w:eastAsia="Cambria" w:hAnsi="Times New Roman" w:cs="Times New Roman"/>
+                <w:color w:val="000000" w:themeColor="text1"/>
+                <w:sz w:val="26"/>
+                <w:szCs w:val="26"/>
+              </w:rPr>
+              <w:t xml:space="preserve"> NEM </w:t>
+            </w:r>
+            <w:proofErr w:type="spellStart"/>
+            <w:r>
+              <w:rPr>
+                <w:rFonts w:ascii="Times New Roman" w:eastAsia="Cambria" w:hAnsi="Times New Roman" w:cs="Times New Roman"/>
+                <w:color w:val="000000" w:themeColor="text1"/>
+                <w:sz w:val="26"/>
+                <w:szCs w:val="26"/>
+              </w:rPr>
+              <w:t>hívódik</w:t>
+            </w:r>
+            <w:proofErr w:type="spellEnd"/>
+            <w:r>
+              <w:rPr>
+                <w:rFonts w:ascii="Times New Roman" w:eastAsia="Cambria" w:hAnsi="Times New Roman" w:cs="Times New Roman"/>
+                <w:color w:val="000000" w:themeColor="text1"/>
+                <w:sz w:val="26"/>
+                <w:szCs w:val="26"/>
+              </w:rPr>
+              <w:t xml:space="preserve"> meg</w:t>
+            </w:r>
+          </w:p>
+        </w:tc>
+      </w:tr>
+      <w:tr>
+        <w:trPr>
+          <w:tblCellSpacing w:w="15" w:type="dxa"/>
+        </w:trPr>
+        <w:tc>
+          <w:tcPr>
+            <w:tcW w:w="0" w:type="auto"/>
+            <w:vAlign w:val="center"/>
+            <w:hideMark/>
+          </w:tcPr>
+          <w:p>
+            <w:pPr>
+              <w:pStyle w:val="Listaszerbekezds"/>
+              <w:spacing w:after="100" w:afterAutospacing="1"/>
+              <w:jc w:val="both"/>
+              <w:rPr>
+                <w:rFonts w:ascii="Times New Roman" w:eastAsia="Cambria" w:hAnsi="Times New Roman" w:cs="Times New Roman"/>
+                <w:color w:val="000000" w:themeColor="text1"/>
+                <w:sz w:val="26"/>
+                <w:szCs w:val="26"/>
+              </w:rPr>
+            </w:pPr>
+            <w:r>
+              <w:rPr>
+                <w:rFonts w:ascii="Times New Roman" w:eastAsia="Cambria" w:hAnsi="Times New Roman" w:cs="Times New Roman"/>
+                <w:color w:val="000000" w:themeColor="text1"/>
+                <w:sz w:val="26"/>
+                <w:szCs w:val="26"/>
+              </w:rPr>
+              <w:t>Backend hiba</w:t>
+            </w:r>
+          </w:p>
+        </w:tc>
+        <w:tc>
+          <w:tcPr>
+            <w:tcW w:w="0" w:type="auto"/>
+            <w:vAlign w:val="center"/>
+            <w:hideMark/>
+          </w:tcPr>
+          <w:p>
+            <w:pPr>
+              <w:pStyle w:val="Listaszerbekezds"/>
+              <w:spacing w:after="100" w:afterAutospacing="1"/>
+              <w:jc w:val="both"/>
+              <w:rPr>
+                <w:rFonts w:ascii="Times New Roman" w:eastAsia="Cambria" w:hAnsi="Times New Roman" w:cs="Times New Roman"/>
+                <w:color w:val="000000" w:themeColor="text1"/>
+                <w:sz w:val="26"/>
+                <w:szCs w:val="26"/>
+              </w:rPr>
+            </w:pPr>
+            <w:r>
+              <w:rPr>
+                <w:rFonts w:ascii="Times New Roman" w:eastAsia="Cambria" w:hAnsi="Times New Roman" w:cs="Times New Roman"/>
+                <w:color w:val="000000" w:themeColor="text1"/>
+                <w:sz w:val="26"/>
+                <w:szCs w:val="26"/>
+              </w:rPr>
+              <w:t>Valid adatok, de szerver hiba</w:t>
+            </w:r>
+          </w:p>
+        </w:tc>
+        <w:tc>
+          <w:tcPr>
+            <w:tcW w:w="0" w:type="auto"/>
+            <w:vAlign w:val="center"/>
+            <w:hideMark/>
+          </w:tcPr>
+          <w:p>
+            <w:pPr>
+              <w:pStyle w:val="Listaszerbekezds"/>
+              <w:spacing w:after="100" w:afterAutospacing="1"/>
+              <w:jc w:val="both"/>
+              <w:rPr>
+                <w:rFonts w:ascii="Times New Roman" w:eastAsia="Cambria" w:hAnsi="Times New Roman" w:cs="Times New Roman"/>
+                <w:color w:val="000000" w:themeColor="text1"/>
+                <w:sz w:val="26"/>
+                <w:szCs w:val="26"/>
+              </w:rPr>
+            </w:pPr>
+            <w:proofErr w:type="spellStart"/>
+            <w:r>
+              <w:rPr>
+                <w:rFonts w:ascii="Times New Roman" w:eastAsia="Cambria" w:hAnsi="Times New Roman" w:cs="Times New Roman"/>
+                <w:color w:val="000000" w:themeColor="text1"/>
+                <w:sz w:val="26"/>
+                <w:szCs w:val="26"/>
+              </w:rPr>
+              <w:t>alert</w:t>
+            </w:r>
+            <w:proofErr w:type="spellEnd"/>
+            <w:r>
+              <w:rPr>
+                <w:rFonts w:ascii="Times New Roman" w:eastAsia="Cambria" w:hAnsi="Times New Roman" w:cs="Times New Roman"/>
+                <w:color w:val="000000" w:themeColor="text1"/>
+                <w:sz w:val="26"/>
+                <w:szCs w:val="26"/>
+              </w:rPr>
+              <w:t xml:space="preserve"> hibaüzenettel</w:t>
+            </w:r>
+          </w:p>
+        </w:tc>
+      </w:tr>
+    </w:tbl>
+    <w:p>
+      <w:pPr>
+        <w:spacing w:after="100" w:afterAutospacing="1"/>
+        <w:ind w:firstLine="708"/>
+        <w:jc w:val="both"/>
+        <w:rPr>
+          <w:noProof/>
+        </w:rPr>
+      </w:pPr>
+      <w:r>
+        <w:rPr>
+          <w:rFonts w:ascii="Times New Roman" w:eastAsia="Cambria" w:hAnsi="Times New Roman" w:cs="Times New Roman"/>
+          <w:b/>
+          <w:bCs/>
+          <w:color w:val="000000" w:themeColor="text1"/>
+          <w:sz w:val="26"/>
+          <w:szCs w:val="26"/>
+        </w:rPr>
+        <w:drawing>
+          <wp:anchor distT="0" distB="0" distL="114300" distR="114300" simplePos="0" relativeHeight="251658240" behindDoc="0" locked="0" layoutInCell="1" allowOverlap="1" wp14:anchorId="5258F83E" wp14:editId="1DB4C4C8">
+            <wp:simplePos x="0" y="0"/>
+            <wp:positionH relativeFrom="column">
+              <wp:posOffset>428625</wp:posOffset>
+            </wp:positionH>
+            <wp:positionV relativeFrom="paragraph">
+              <wp:posOffset>395605</wp:posOffset>
+            </wp:positionV>
+            <wp:extent cx="3545205" cy="1637665"/>
+            <wp:effectExtent l="0" t="0" r="0" b="0"/>
+            <wp:wrapTopAndBottom/>
+            <wp:docPr id="2139072070" name="Kép 1" descr="A képen szöveg, képernyőkép, Betűtípus látható&#10;&#10;Előfordulhat, hogy a mesterséges intelligencia által létrehozott tartalom helytelen."/>
+            <wp:cNvGraphicFramePr>
+              <a:graphicFrameLocks xmlns:a="http://schemas.openxmlformats.org/drawingml/2006/main" noChangeAspect="1"/>
+            </wp:cNvGraphicFramePr>
+            <a:graphic xmlns:a="http://schemas.openxmlformats.org/drawingml/2006/main">
+              <a:graphicData uri="http://schemas.openxmlformats.org/drawingml/2006/picture">
+                <pic:pic xmlns:pic="http://schemas.openxmlformats.org/drawingml/2006/picture">
+                  <pic:nvPicPr>
+                    <pic:cNvPr id="2139072070" name="Kép 1" descr="A képen szöveg, képernyőkép, Betűtípus látható&#10;&#10;Előfordulhat, hogy a mesterséges intelligencia által létrehozott tartalom helytelen."/>
+                    <pic:cNvPicPr/>
+                  </pic:nvPicPr>
+                  <pic:blipFill>
+                    <a:blip r:embed="rId21" cstate="print">
+                      <a:extLst>
+                        <a:ext uri="{28A0092B-C50C-407E-A947-70E740481C1C}">
+                          <a14:useLocalDpi xmlns:a14="http://schemas.microsoft.com/office/drawing/2010/main" val="0"/>
+                        </a:ext>
+                      </a:extLst>
+                    </a:blip>
+                    <a:stretch>
+                      <a:fillRect/>
+                    </a:stretch>
+                  </pic:blipFill>
+                  <pic:spPr>
+                    <a:xfrm>
+                      <a:off x="0" y="0"/>
+                      <a:ext cx="3545205" cy="1637665"/>
+                    </a:xfrm>
+                    <a:prstGeom prst="rect">
+                      <a:avLst/>
+                    </a:prstGeom>
+                  </pic:spPr>
+                </pic:pic>
+              </a:graphicData>
+            </a:graphic>
+            <wp14:sizeRelH relativeFrom="margin">
+              <wp14:pctWidth>0</wp14:pctWidth>
+            </wp14:sizeRelH>
+            <wp14:sizeRelV relativeFrom="margin">
+              <wp14:pctHeight>0</wp14:pctHeight>
+            </wp14:sizeRelV>
+          </wp:anchor>
+        </w:drawing>
+      </w:r>
+      <w:r>
+        <w:rPr>
+          <w:rFonts w:ascii="Times New Roman" w:eastAsia="Cambria" w:hAnsi="Times New Roman" w:cs="Times New Roman"/>
+          <w:b/>
+          <w:bCs/>
+          <w:color w:val="000000" w:themeColor="text1"/>
+          <w:sz w:val="26"/>
+          <w:szCs w:val="26"/>
+        </w:rPr>
+        <w:t>Teszt kód:</w:t>
+      </w:r>
+      <w:r>
+        <w:rPr>
+          <w:noProof/>
+        </w:rPr>
+        <w:t xml:space="preserve"> </w:t>
+      </w:r>
+    </w:p>
+    <w:p>
+      <w:pPr>
+        <w:spacing w:after="100" w:afterAutospacing="1"/>
+        <w:ind w:firstLine="708"/>
+        <w:jc w:val="both"/>
+        <w:rPr>
+          <w:rFonts w:ascii="Times New Roman" w:eastAsia="Cambria" w:hAnsi="Times New Roman" w:cs="Times New Roman"/>
+          <w:b/>
+          <w:bCs/>
+          <w:color w:val="000000" w:themeColor="text1"/>
+          <w:sz w:val="26"/>
+          <w:szCs w:val="26"/>
+        </w:rPr>
+      </w:pPr>
+    </w:p>
+    <w:p>
+      <w:pPr>
+        <w:pStyle w:val="Listaszerbekezds"/>
+        <w:jc w:val="both"/>
+        <w:rPr>
+          <w:rFonts w:ascii="Times New Roman" w:eastAsia="Times New Roman" w:hAnsi="Times New Roman" w:cs="Times New Roman"/>
+          <w:sz w:val="24"/>
+          <w:szCs w:val="24"/>
+        </w:rPr>
+      </w:pPr>
+      <w:r>
+        <w:rPr>
+          <w:rFonts w:ascii="Times New Roman" w:eastAsia="Cambria" w:hAnsi="Times New Roman" w:cs="Times New Roman"/>
+          <w:b/>
+          <w:bCs/>
+          <w:color w:val="000000" w:themeColor="text1"/>
+          <w:sz w:val="26"/>
+          <w:szCs w:val="26"/>
+        </w:rPr>
+        <w:t>Eredmények és Következtetés:</w:t>
+      </w:r>
+      <w:bookmarkStart w:id="21" w:name="_Toc193973552"/>
+      <w:r>
+        <w:rPr>
+          <w:rFonts w:ascii="Times New Roman" w:eastAsia="Times New Roman" w:hAnsi="Times New Roman" w:cs="Times New Roman"/>
+          <w:sz w:val="24"/>
+          <w:szCs w:val="24"/>
+        </w:rPr>
+        <w:t xml:space="preserve"> </w:t>
+      </w:r>
+    </w:p>
+    <w:p>
+      <w:pPr>
+        <w:pStyle w:val="Listaszerbekezds"/>
+        <w:jc w:val="both"/>
+        <w:rPr>
+          <w:rFonts w:ascii="Times New Roman" w:eastAsia="Cambria" w:hAnsi="Times New Roman" w:cs="Times New Roman"/>
+          <w:color w:val="000000" w:themeColor="text1"/>
+          <w:sz w:val="26"/>
+          <w:szCs w:val="26"/>
+        </w:rPr>
+      </w:pPr>
+      <w:r>
+        <w:rPr>
+          <w:rFonts w:ascii="Times New Roman" w:eastAsia="Cambria" w:hAnsi="Times New Roman" w:cs="Times New Roman"/>
+          <w:color w:val="000000" w:themeColor="text1"/>
+          <w:sz w:val="26"/>
+          <w:szCs w:val="26"/>
+        </w:rPr>
+        <w:t>A tesztek biztosítják:</w:t>
+      </w:r>
+    </w:p>
+    <w:p>
+      <w:pPr>
+        <w:pStyle w:val="Listaszerbekezds"/>
+        <w:jc w:val="both"/>
+        <w:rPr>
+          <w:rFonts w:ascii="Times New Roman" w:eastAsia="Cambria" w:hAnsi="Times New Roman" w:cs="Times New Roman"/>
+          <w:color w:val="000000" w:themeColor="text1"/>
+          <w:sz w:val="26"/>
+          <w:szCs w:val="26"/>
+        </w:rPr>
+      </w:pPr>
+      <w:r>
+        <w:rPr>
+          <w:rFonts w:ascii="Times New Roman" w:eastAsia="Cambria" w:hAnsi="Times New Roman" w:cs="Times New Roman"/>
+          <w:color w:val="000000" w:themeColor="text1"/>
+          <w:sz w:val="26"/>
+          <w:szCs w:val="26"/>
+        </w:rPr>
+        <w:t xml:space="preserve">A </w:t>
+      </w:r>
+      <w:proofErr w:type="spellStart"/>
+      <w:r>
+        <w:rPr>
+          <w:rFonts w:ascii="Times New Roman" w:eastAsia="Cambria" w:hAnsi="Times New Roman" w:cs="Times New Roman"/>
+          <w:color w:val="000000" w:themeColor="text1"/>
+          <w:sz w:val="26"/>
+          <w:szCs w:val="26"/>
+        </w:rPr>
+        <w:t>Register</w:t>
+      </w:r>
+      <w:proofErr w:type="spellEnd"/>
+      <w:r>
+        <w:rPr>
+          <w:rFonts w:ascii="Times New Roman" w:eastAsia="Cambria" w:hAnsi="Times New Roman" w:cs="Times New Roman"/>
+          <w:color w:val="000000" w:themeColor="text1"/>
+          <w:sz w:val="26"/>
+          <w:szCs w:val="26"/>
+        </w:rPr>
+        <w:t xml:space="preserve"> nem küld hibás adatokat.</w:t>
+      </w:r>
+    </w:p>
+    <w:p>
+      <w:pPr>
+        <w:pStyle w:val="Listaszerbekezds"/>
+        <w:jc w:val="both"/>
+        <w:rPr>
+          <w:rFonts w:ascii="Times New Roman" w:eastAsia="Cambria" w:hAnsi="Times New Roman" w:cs="Times New Roman"/>
+          <w:color w:val="000000" w:themeColor="text1"/>
+          <w:sz w:val="26"/>
+          <w:szCs w:val="26"/>
+        </w:rPr>
+      </w:pPr>
+      <w:r>
+        <w:rPr>
+          <w:rFonts w:ascii="Times New Roman" w:eastAsia="Cambria" w:hAnsi="Times New Roman" w:cs="Times New Roman"/>
+          <w:color w:val="000000" w:themeColor="text1"/>
+          <w:sz w:val="26"/>
+          <w:szCs w:val="26"/>
+        </w:rPr>
+        <w:t xml:space="preserve">Sikernél </w:t>
+      </w:r>
+      <w:proofErr w:type="spellStart"/>
+      <w:r>
+        <w:rPr>
+          <w:rFonts w:ascii="Times New Roman" w:eastAsia="Cambria" w:hAnsi="Times New Roman" w:cs="Times New Roman"/>
+          <w:color w:val="000000" w:themeColor="text1"/>
+          <w:sz w:val="26"/>
+          <w:szCs w:val="26"/>
+        </w:rPr>
+        <w:t>alert</w:t>
+      </w:r>
+      <w:proofErr w:type="spellEnd"/>
+      <w:r>
+        <w:rPr>
+          <w:rFonts w:ascii="Times New Roman" w:eastAsia="Cambria" w:hAnsi="Times New Roman" w:cs="Times New Roman"/>
+          <w:color w:val="000000" w:themeColor="text1"/>
+          <w:sz w:val="26"/>
+          <w:szCs w:val="26"/>
+        </w:rPr>
+        <w:t xml:space="preserve"> és átirányítás történik.</w:t>
+      </w:r>
+    </w:p>
+    <w:p>
+      <w:pPr>
+        <w:pStyle w:val="Listaszerbekezds"/>
+        <w:jc w:val="both"/>
+        <w:rPr>
+          <w:rFonts w:ascii="Times New Roman" w:eastAsia="Cambria" w:hAnsi="Times New Roman" w:cs="Times New Roman"/>
+          <w:color w:val="000000" w:themeColor="text1"/>
+          <w:sz w:val="26"/>
+          <w:szCs w:val="26"/>
+        </w:rPr>
+      </w:pPr>
+      <w:r>
+        <w:rPr>
+          <w:rFonts w:ascii="Times New Roman" w:eastAsia="Cambria" w:hAnsi="Times New Roman" w:cs="Times New Roman"/>
+          <w:color w:val="000000" w:themeColor="text1"/>
+          <w:sz w:val="26"/>
+          <w:szCs w:val="26"/>
+        </w:rPr>
+        <w:t>Szerver hiba esetén hibaüzenetet jelez.</w:t>
+      </w:r>
     </w:p>
     <w:p>
       <w:pPr>
@@ -14917,21 +16400,13 @@
       </w:pPr>
       <w:r>
         <w:rPr>
-          <w:color w:val="C5E0B3" w:themeColor="accent6" w:themeTint="66"/>
-          <w:sz w:val="44"/>
-          <w:szCs w:val="44"/>
-        </w:rPr>
-        <w:t xml:space="preserve"> </w:t>
-      </w:r>
-      <w:bookmarkStart w:id="21" w:name="_Toc193973552"/>
-      <w:r>
-        <w:rPr>
           <w:rFonts w:ascii="Times New Roman" w:eastAsia="Cambria" w:hAnsi="Times New Roman" w:cs="Times New Roman"/>
           <w:b/>
           <w:color w:val="A8D08D" w:themeColor="accent6" w:themeTint="99"/>
           <w:sz w:val="44"/>
           <w:szCs w:val="44"/>
         </w:rPr>
+        <w:lastRenderedPageBreak/>
         <w:t>Összefoglalás</w:t>
       </w:r>
       <w:bookmarkEnd w:id="21"/>
@@ -15003,18 +16478,8 @@
           <w:sz w:val="26"/>
           <w:szCs w:val="26"/>
         </w:rPr>
-        <w:t xml:space="preserve">András </w:t>
-      </w:r>
-      <w:proofErr w:type="spellStart"/>
-      <w:r>
-        <w:rPr>
-          <w:rFonts w:ascii="Times New Roman" w:hAnsi="Times New Roman" w:cs="Times New Roman"/>
-          <w:sz w:val="26"/>
-          <w:szCs w:val="26"/>
-        </w:rPr>
-        <w:t>Vasilescu</w:t>
-      </w:r>
-      <w:proofErr w:type="spellEnd"/>
+        <w:t>András Vasilescu</w:t>
+      </w:r>
       <w:r>
         <w:rPr>
           <w:rFonts w:ascii="Times New Roman" w:hAnsi="Times New Roman" w:cs="Times New Roman"/>
@@ -15126,17 +16591,7 @@
           <w:sz w:val="26"/>
           <w:szCs w:val="26"/>
         </w:rPr>
-        <w:t xml:space="preserve"> és kedvükre rendelhetne</w:t>
-      </w:r>
-      <w:bookmarkStart w:id="24" w:name="_GoBack"/>
-      <w:bookmarkEnd w:id="24"/>
-      <w:r>
-        <w:rPr>
-          <w:rFonts w:ascii="Times New Roman" w:hAnsi="Times New Roman" w:cs="Times New Roman"/>
-          <w:sz w:val="26"/>
-          <w:szCs w:val="26"/>
-        </w:rPr>
-        <w:t>k lemezeket vagy készíthetnek egyedit</w:t>
+        <w:t xml:space="preserve"> és kedvükre rendelhetnek lemezeket vagy készíthetnek egyedit</w:t>
       </w:r>
       <w:r>
         <w:rPr>
@@ -15229,7 +16684,7 @@
           <w:szCs w:val="44"/>
         </w:rPr>
       </w:pPr>
-      <w:bookmarkStart w:id="25" w:name="_Toc193973555"/>
+      <w:bookmarkStart w:id="24" w:name="_Toc193973555"/>
       <w:r>
         <w:rPr>
           <w:rFonts w:ascii="Times New Roman" w:eastAsia="Cambria" w:hAnsi="Times New Roman" w:cs="Times New Roman"/>
@@ -15241,7 +16696,7 @@
         <w:lastRenderedPageBreak/>
         <w:t>Felhasznált irodalom</w:t>
       </w:r>
-      <w:bookmarkEnd w:id="25"/>
+      <w:bookmarkEnd w:id="24"/>
     </w:p>
     <w:p/>
     <w:p>
@@ -15267,7 +16722,7 @@
       <w:r>
         <w:t xml:space="preserve">3schools: </w:t>
       </w:r>
-      <w:hyperlink r:id="rId21" w:history="1">
+      <w:hyperlink r:id="rId22" w:history="1">
         <w:r>
           <w:rPr>
             <w:rStyle w:val="Hiperhivatkozs"/>
@@ -15307,7 +16762,7 @@
       <w:r>
         <w:t xml:space="preserve"> </w:t>
       </w:r>
-      <w:hyperlink r:id="rId22" w:history="1">
+      <w:hyperlink r:id="rId23" w:history="1">
         <w:r>
           <w:rPr>
             <w:rStyle w:val="Hiperhivatkozs"/>
@@ -15424,7 +16879,7 @@
       <w:r>
         <w:t xml:space="preserve"> </w:t>
       </w:r>
-      <w:hyperlink r:id="rId23" w:history="1">
+      <w:hyperlink r:id="rId24" w:history="1">
         <w:r>
           <w:rPr>
             <w:rStyle w:val="Hiperhivatkozs"/>
@@ -15534,7 +16989,7 @@
       <w:r>
         <w:t xml:space="preserve"> Chanel: </w:t>
       </w:r>
-      <w:hyperlink r:id="rId24" w:history="1">
+      <w:hyperlink r:id="rId25" w:history="1">
         <w:r>
           <w:rPr>
             <w:rStyle w:val="Hiperhivatkozs"/>
@@ -15595,21 +17050,7 @@
           <w:rPr>
             <w:rStyle w:val="Hiperhivatkozs"/>
           </w:rPr>
-          <w:t xml:space="preserve"> </w:t>
-        </w:r>
-        <w:proofErr w:type="spellStart"/>
-        <w:r>
-          <w:rPr>
-            <w:rStyle w:val="Hiperhivatkozs"/>
-          </w:rPr>
-          <w:t>for</w:t>
-        </w:r>
-        <w:proofErr w:type="spellEnd"/>
-        <w:r>
-          <w:rPr>
-            <w:rStyle w:val="Hiperhivatkozs"/>
-          </w:rPr>
-          <w:t xml:space="preserve"> </w:t>
+          <w:t xml:space="preserve"> for </w:t>
         </w:r>
         <w:proofErr w:type="spellStart"/>
         <w:r>
@@ -15628,15 +17069,15 @@
       </w:r>
       <w:proofErr w:type="spellEnd"/>
       <w:r>
-        <w:t xml:space="preserve">, J. (2025. 03.13). </w:t>
+        <w:t xml:space="preserve">, J. (2025. 03.13). Introduction </w:t>
       </w:r>
       <w:proofErr w:type="spellStart"/>
       <w:r>
-        <w:t>Introduction</w:t>
+        <w:t>Bootstrap</w:t>
       </w:r>
       <w:proofErr w:type="spellEnd"/>
       <w:r>
-        <w:t xml:space="preserve"> </w:t>
+        <w:t xml:space="preserve"> v5.0. Forrás: </w:t>
       </w:r>
       <w:proofErr w:type="spellStart"/>
       <w:r>
@@ -15644,30 +17085,14 @@
       </w:r>
       <w:proofErr w:type="spellEnd"/>
       <w:r>
-        <w:t xml:space="preserve"> v5.0. Forrás: </w:t>
-      </w:r>
-      <w:proofErr w:type="spellStart"/>
-      <w:r>
-        <w:t>Bootstrap</w:t>
-      </w:r>
-      <w:proofErr w:type="spellEnd"/>
-      <w:r>
         <w:t xml:space="preserve">: </w:t>
       </w:r>
-      <w:hyperlink r:id="rId25" w:history="1">
-        <w:proofErr w:type="spellStart"/>
+      <w:hyperlink r:id="rId26" w:history="1">
         <w:r>
           <w:rPr>
             <w:rStyle w:val="Hiperhivatkozs"/>
           </w:rPr>
-          <w:t>Introduction</w:t>
-        </w:r>
-        <w:proofErr w:type="spellEnd"/>
-        <w:r>
-          <w:rPr>
-            <w:rStyle w:val="Hiperhivatkozs"/>
-          </w:rPr>
-          <w:t xml:space="preserve"> · </w:t>
+          <w:t xml:space="preserve">Introduction · </w:t>
         </w:r>
         <w:proofErr w:type="spellStart"/>
         <w:r>
@@ -15713,7 +17138,7 @@
       <w:r>
         <w:t xml:space="preserve"> Chanel: </w:t>
       </w:r>
-      <w:hyperlink r:id="rId26" w:history="1">
+      <w:hyperlink r:id="rId27" w:history="1">
         <w:proofErr w:type="spellStart"/>
         <w:r>
           <w:rPr>
@@ -15760,21 +17185,7 @@
         <w:rPr>
           <w:rStyle w:val="Hiperhivatkozs"/>
         </w:rPr>
-        <w:t xml:space="preserve"> </w:t>
-      </w:r>
-      <w:proofErr w:type="spellStart"/>
-      <w:r>
-        <w:rPr>
-          <w:rStyle w:val="Hiperhivatkozs"/>
-        </w:rPr>
-        <w:t>to</w:t>
-      </w:r>
-      <w:proofErr w:type="spellEnd"/>
-      <w:r>
-        <w:rPr>
-          <w:rStyle w:val="Hiperhivatkozs"/>
-        </w:rPr>
-        <w:t xml:space="preserve"> </w:t>
+        <w:t xml:space="preserve"> to </w:t>
       </w:r>
       <w:proofErr w:type="spellStart"/>
       <w:r>
@@ -15916,74 +17327,18 @@
         <w:fldChar w:fldCharType="end"/>
       </w:r>
     </w:p>
-    <w:p/>
-    <w:p>
-      <w:pPr>
-        <w:pStyle w:val="Cmsor2"/>
-        <w:spacing w:before="0"/>
-        <w:rPr>
-          <w:rFonts w:ascii="Times New Roman" w:eastAsia="Cambria" w:hAnsi="Times New Roman" w:cs="Times New Roman"/>
-          <w:b/>
-          <w:color w:val="A8D08D" w:themeColor="accent6" w:themeTint="99"/>
-          <w:sz w:val="44"/>
-          <w:szCs w:val="44"/>
-        </w:rPr>
-      </w:pPr>
-      <w:bookmarkStart w:id="26" w:name="_Toc193973556"/>
-      <w:r>
-        <w:rPr>
-          <w:rFonts w:ascii="Times New Roman" w:eastAsia="Cambria" w:hAnsi="Times New Roman" w:cs="Times New Roman"/>
-          <w:b/>
-          <w:color w:val="A8D08D" w:themeColor="accent6" w:themeTint="99"/>
-          <w:sz w:val="44"/>
-          <w:szCs w:val="44"/>
-        </w:rPr>
-        <w:t>Ábrajegyzék</w:t>
-      </w:r>
-      <w:bookmarkEnd w:id="26"/>
-    </w:p>
-    <w:p>
-      <w:pPr>
-        <w:tabs>
-          <w:tab w:val="right" w:leader="dot" w:pos="8720"/>
-        </w:tabs>
-        <w:spacing w:after="0" w:line="360" w:lineRule="auto"/>
-        <w:ind w:firstLine="340"/>
-        <w:rPr>
-          <w:rFonts w:ascii="Times New Roman" w:eastAsia="Calibri" w:hAnsi="Times New Roman" w:cs="Times New Roman"/>
-        </w:rPr>
-      </w:pPr>
-      <w:r>
-        <w:rPr>
-          <w:rFonts w:ascii="Times New Roman" w:eastAsia="Times New Roman" w:hAnsi="Times New Roman" w:cs="Times New Roman"/>
-          <w:color w:val="0000FF"/>
-          <w:sz w:val="24"/>
-          <w:u w:val="single"/>
-        </w:rPr>
-        <w:t>1. kép Ez a módosító ablak a programban</w:t>
-      </w:r>
-      <w:r>
+    <w:p>
+      <w:pPr>
+        <w:spacing w:after="120" w:line="360" w:lineRule="auto"/>
         <w:rPr>
           <w:rFonts w:ascii="Times New Roman" w:eastAsia="Times New Roman" w:hAnsi="Times New Roman" w:cs="Times New Roman"/>
           <w:sz w:val="24"/>
         </w:rPr>
-        <w:tab/>
-        <w:t>5</w:t>
-      </w:r>
-    </w:p>
-    <w:p>
-      <w:pPr>
-        <w:spacing w:after="120" w:line="360" w:lineRule="auto"/>
-        <w:ind w:firstLine="340"/>
-        <w:rPr>
-          <w:rFonts w:ascii="Times New Roman" w:eastAsia="Times New Roman" w:hAnsi="Times New Roman" w:cs="Times New Roman"/>
-          <w:sz w:val="24"/>
-        </w:rPr>
       </w:pPr>
     </w:p>
     <w:sectPr>
-      <w:headerReference w:type="default" r:id="rId27"/>
-      <w:footerReference w:type="default" r:id="rId28"/>
+      <w:headerReference w:type="default" r:id="rId28"/>
+      <w:footerReference w:type="default" r:id="rId29"/>
       <w:pgSz w:w="11906" w:h="16838"/>
       <w:pgMar w:top="1417" w:right="1417" w:bottom="1417" w:left="1417" w:header="708" w:footer="708" w:gutter="0"/>
       <w:cols w:space="708"/>
@@ -15994,7 +17349,7 @@
 </file>
 
 <file path=word/endnotes.xml><?xml version="1.0" encoding="utf-8"?>
-<w:endnotes xmlns:wpc="http://schemas.microsoft.com/office/word/2010/wordprocessingCanvas" xmlns:cx="http://schemas.microsoft.com/office/drawing/2014/chartex" xmlns:cx1="http://schemas.microsoft.com/office/drawing/2015/9/8/chartex" xmlns:cx2="http://schemas.microsoft.com/office/drawing/2015/10/21/chartex" xmlns:cx3="http://schemas.microsoft.com/office/drawing/2016/5/9/chartex" xmlns:cx4="http://schemas.microsoft.com/office/drawing/2016/5/10/chartex" xmlns:cx5="http://schemas.microsoft.com/office/drawing/2016/5/11/chartex" xmlns:cx6="http://schemas.microsoft.com/office/drawing/2016/5/12/chartex" xmlns:cx7="http://schemas.microsoft.com/office/drawing/2016/5/13/chartex" xmlns:cx8="http://schemas.microsoft.com/office/drawing/2016/5/14/chartex" xmlns:mc="http://schemas.openxmlformats.org/markup-compatibility/2006" xmlns:aink="http://schemas.microsoft.com/office/drawing/2016/ink" xmlns:am3d="http://schemas.microsoft.com/office/drawing/2017/model3d" xmlns:o="urn:schemas-microsoft-com:office:office" xmlns:r="http://schemas.openxmlformats.org/officeDocument/2006/relationships" xmlns:m="http://schemas.openxmlformats.org/officeDocument/2006/math" xmlns:v="urn:schemas-microsoft-com:vml" xmlns:wp14="http://schemas.microsoft.com/office/word/2010/wordprocessingDrawing" xmlns:wp="http://schemas.openxmlformats.org/drawingml/2006/wordprocessingDrawing" xmlns:w10="urn:schemas-microsoft-com:office:word" xmlns:w="http://schemas.openxmlformats.org/wordprocessingml/2006/main" xmlns:w14="http://schemas.microsoft.com/office/word/2010/wordml" xmlns:w15="http://schemas.microsoft.com/office/word/2012/wordml" xmlns:w16cid="http://schemas.microsoft.com/office/word/2016/wordml/cid" xmlns:w16se="http://schemas.microsoft.com/office/word/2015/wordml/symex" xmlns:wpg="http://schemas.microsoft.com/office/word/2010/wordprocessingGroup" xmlns:wpi="http://schemas.microsoft.com/office/word/2010/wordprocessingInk" xmlns:wne="http://schemas.microsoft.com/office/word/2006/wordml" xmlns:wps="http://schemas.microsoft.com/office/word/2010/wordprocessingShape" mc:Ignorable="w14 w15 w16se w16cid wp14">
+<w:endnotes xmlns:wpc="http://schemas.microsoft.com/office/word/2010/wordprocessingCanvas" xmlns:cx="http://schemas.microsoft.com/office/drawing/2014/chartex" xmlns:cx1="http://schemas.microsoft.com/office/drawing/2015/9/8/chartex" xmlns:cx2="http://schemas.microsoft.com/office/drawing/2015/10/21/chartex" xmlns:cx3="http://schemas.microsoft.com/office/drawing/2016/5/9/chartex" xmlns:cx4="http://schemas.microsoft.com/office/drawing/2016/5/10/chartex" xmlns:cx5="http://schemas.microsoft.com/office/drawing/2016/5/11/chartex" xmlns:cx6="http://schemas.microsoft.com/office/drawing/2016/5/12/chartex" xmlns:cx7="http://schemas.microsoft.com/office/drawing/2016/5/13/chartex" xmlns:cx8="http://schemas.microsoft.com/office/drawing/2016/5/14/chartex" xmlns:mc="http://schemas.openxmlformats.org/markup-compatibility/2006" xmlns:aink="http://schemas.microsoft.com/office/drawing/2016/ink" xmlns:am3d="http://schemas.microsoft.com/office/drawing/2017/model3d" xmlns:o="urn:schemas-microsoft-com:office:office" xmlns:oel="http://schemas.microsoft.com/office/2019/extlst" xmlns:r="http://schemas.openxmlformats.org/officeDocument/2006/relationships" xmlns:m="http://schemas.openxmlformats.org/officeDocument/2006/math" xmlns:v="urn:schemas-microsoft-com:vml" xmlns:wp14="http://schemas.microsoft.com/office/word/2010/wordprocessingDrawing" xmlns:wp="http://schemas.openxmlformats.org/drawingml/2006/wordprocessingDrawing" xmlns:w10="urn:schemas-microsoft-com:office:word" xmlns:w="http://schemas.openxmlformats.org/wordprocessingml/2006/main" xmlns:w14="http://schemas.microsoft.com/office/word/2010/wordml" xmlns:w15="http://schemas.microsoft.com/office/word/2012/wordml" xmlns:w16cex="http://schemas.microsoft.com/office/word/2018/wordml/cex" xmlns:w16cid="http://schemas.microsoft.com/office/word/2016/wordml/cid" xmlns:w16="http://schemas.microsoft.com/office/word/2018/wordml" xmlns:w16du="http://schemas.microsoft.com/office/word/2023/wordml/word16du" xmlns:w16sdtdh="http://schemas.microsoft.com/office/word/2020/wordml/sdtdatahash" xmlns:w16sdtfl="http://schemas.microsoft.com/office/word/2024/wordml/sdtformatlock" xmlns:w16se="http://schemas.microsoft.com/office/word/2015/wordml/symex" xmlns:wpg="http://schemas.microsoft.com/office/word/2010/wordprocessingGroup" xmlns:wpi="http://schemas.microsoft.com/office/word/2010/wordprocessingInk" xmlns:wne="http://schemas.microsoft.com/office/word/2006/wordml" xmlns:wps="http://schemas.microsoft.com/office/word/2010/wordprocessingShape" mc:Ignorable="w14 w15 w16se w16cid w16 w16cex w16sdtdh w16sdtfl w16du wp14">
   <w:endnote w:type="separator" w:id="-1">
     <w:p>
       <w:pPr>
@@ -16019,7 +17374,7 @@
 </file>
 
 <file path=word/footer1.xml><?xml version="1.0" encoding="utf-8"?>
-<w:ftr xmlns:wpc="http://schemas.microsoft.com/office/word/2010/wordprocessingCanvas" xmlns:cx="http://schemas.microsoft.com/office/drawing/2014/chartex" xmlns:cx1="http://schemas.microsoft.com/office/drawing/2015/9/8/chartex" xmlns:cx2="http://schemas.microsoft.com/office/drawing/2015/10/21/chartex" xmlns:cx3="http://schemas.microsoft.com/office/drawing/2016/5/9/chartex" xmlns:cx4="http://schemas.microsoft.com/office/drawing/2016/5/10/chartex" xmlns:cx5="http://schemas.microsoft.com/office/drawing/2016/5/11/chartex" xmlns:cx6="http://schemas.microsoft.com/office/drawing/2016/5/12/chartex" xmlns:cx7="http://schemas.microsoft.com/office/drawing/2016/5/13/chartex" xmlns:cx8="http://schemas.microsoft.com/office/drawing/2016/5/14/chartex" xmlns:mc="http://schemas.openxmlformats.org/markup-compatibility/2006" xmlns:aink="http://schemas.microsoft.com/office/drawing/2016/ink" xmlns:am3d="http://schemas.microsoft.com/office/drawing/2017/model3d" xmlns:o="urn:schemas-microsoft-com:office:office" xmlns:r="http://schemas.openxmlformats.org/officeDocument/2006/relationships" xmlns:m="http://schemas.openxmlformats.org/officeDocument/2006/math" xmlns:v="urn:schemas-microsoft-com:vml" xmlns:wp14="http://schemas.microsoft.com/office/word/2010/wordprocessingDrawing" xmlns:wp="http://schemas.openxmlformats.org/drawingml/2006/wordprocessingDrawing" xmlns:w10="urn:schemas-microsoft-com:office:word" xmlns:w="http://schemas.openxmlformats.org/wordprocessingml/2006/main" xmlns:w14="http://schemas.microsoft.com/office/word/2010/wordml" xmlns:w15="http://schemas.microsoft.com/office/word/2012/wordml" xmlns:w16cid="http://schemas.microsoft.com/office/word/2016/wordml/cid" xmlns:w16se="http://schemas.microsoft.com/office/word/2015/wordml/symex" xmlns:wpg="http://schemas.microsoft.com/office/word/2010/wordprocessingGroup" xmlns:wpi="http://schemas.microsoft.com/office/word/2010/wordprocessingInk" xmlns:wne="http://schemas.microsoft.com/office/word/2006/wordml" xmlns:wps="http://schemas.microsoft.com/office/word/2010/wordprocessingShape" mc:Ignorable="w14 w15 w16se w16cid wp14">
+<w:ftr xmlns:wpc="http://schemas.microsoft.com/office/word/2010/wordprocessingCanvas" xmlns:cx="http://schemas.microsoft.com/office/drawing/2014/chartex" xmlns:cx1="http://schemas.microsoft.com/office/drawing/2015/9/8/chartex" xmlns:cx2="http://schemas.microsoft.com/office/drawing/2015/10/21/chartex" xmlns:cx3="http://schemas.microsoft.com/office/drawing/2016/5/9/chartex" xmlns:cx4="http://schemas.microsoft.com/office/drawing/2016/5/10/chartex" xmlns:cx5="http://schemas.microsoft.com/office/drawing/2016/5/11/chartex" xmlns:cx6="http://schemas.microsoft.com/office/drawing/2016/5/12/chartex" xmlns:cx7="http://schemas.microsoft.com/office/drawing/2016/5/13/chartex" xmlns:cx8="http://schemas.microsoft.com/office/drawing/2016/5/14/chartex" xmlns:mc="http://schemas.openxmlformats.org/markup-compatibility/2006" xmlns:aink="http://schemas.microsoft.com/office/drawing/2016/ink" xmlns:am3d="http://schemas.microsoft.com/office/drawing/2017/model3d" xmlns:o="urn:schemas-microsoft-com:office:office" xmlns:oel="http://schemas.microsoft.com/office/2019/extlst" xmlns:r="http://schemas.openxmlformats.org/officeDocument/2006/relationships" xmlns:m="http://schemas.openxmlformats.org/officeDocument/2006/math" xmlns:v="urn:schemas-microsoft-com:vml" xmlns:wp14="http://schemas.microsoft.com/office/word/2010/wordprocessingDrawing" xmlns:wp="http://schemas.openxmlformats.org/drawingml/2006/wordprocessingDrawing" xmlns:w10="urn:schemas-microsoft-com:office:word" xmlns:w="http://schemas.openxmlformats.org/wordprocessingml/2006/main" xmlns:w14="http://schemas.microsoft.com/office/word/2010/wordml" xmlns:w15="http://schemas.microsoft.com/office/word/2012/wordml" xmlns:w16cex="http://schemas.microsoft.com/office/word/2018/wordml/cex" xmlns:w16cid="http://schemas.microsoft.com/office/word/2016/wordml/cid" xmlns:w16="http://schemas.microsoft.com/office/word/2018/wordml" xmlns:w16du="http://schemas.microsoft.com/office/word/2023/wordml/word16du" xmlns:w16sdtdh="http://schemas.microsoft.com/office/word/2020/wordml/sdtdatahash" xmlns:w16sdtfl="http://schemas.microsoft.com/office/word/2024/wordml/sdtformatlock" xmlns:w16se="http://schemas.microsoft.com/office/word/2015/wordml/symex" xmlns:wpg="http://schemas.microsoft.com/office/word/2010/wordprocessingGroup" xmlns:wpi="http://schemas.microsoft.com/office/word/2010/wordprocessingInk" xmlns:wne="http://schemas.microsoft.com/office/word/2006/wordml" xmlns:wps="http://schemas.microsoft.com/office/word/2010/wordprocessingShape" mc:Ignorable="w14 w15 w16se w16cid w16 w16cex w16sdtdh w16sdtfl w16du wp14">
   <w:p>
     <w:pPr>
       <w:pStyle w:val="llb"/>
@@ -16118,7 +17473,7 @@
 </file>
 
 <file path=word/footnotes.xml><?xml version="1.0" encoding="utf-8"?>
-<w:footnotes xmlns:wpc="http://schemas.microsoft.com/office/word/2010/wordprocessingCanvas" xmlns:cx="http://schemas.microsoft.com/office/drawing/2014/chartex" xmlns:cx1="http://schemas.microsoft.com/office/drawing/2015/9/8/chartex" xmlns:cx2="http://schemas.microsoft.com/office/drawing/2015/10/21/chartex" xmlns:cx3="http://schemas.microsoft.com/office/drawing/2016/5/9/chartex" xmlns:cx4="http://schemas.microsoft.com/office/drawing/2016/5/10/chartex" xmlns:cx5="http://schemas.microsoft.com/office/drawing/2016/5/11/chartex" xmlns:cx6="http://schemas.microsoft.com/office/drawing/2016/5/12/chartex" xmlns:cx7="http://schemas.microsoft.com/office/drawing/2016/5/13/chartex" xmlns:cx8="http://schemas.microsoft.com/office/drawing/2016/5/14/chartex" xmlns:mc="http://schemas.openxmlformats.org/markup-compatibility/2006" xmlns:aink="http://schemas.microsoft.com/office/drawing/2016/ink" xmlns:am3d="http://schemas.microsoft.com/office/drawing/2017/model3d" xmlns:o="urn:schemas-microsoft-com:office:office" xmlns:r="http://schemas.openxmlformats.org/officeDocument/2006/relationships" xmlns:m="http://schemas.openxmlformats.org/officeDocument/2006/math" xmlns:v="urn:schemas-microsoft-com:vml" xmlns:wp14="http://schemas.microsoft.com/office/word/2010/wordprocessingDrawing" xmlns:wp="http://schemas.openxmlformats.org/drawingml/2006/wordprocessingDrawing" xmlns:w10="urn:schemas-microsoft-com:office:word" xmlns:w="http://schemas.openxmlformats.org/wordprocessingml/2006/main" xmlns:w14="http://schemas.microsoft.com/office/word/2010/wordml" xmlns:w15="http://schemas.microsoft.com/office/word/2012/wordml" xmlns:w16cid="http://schemas.microsoft.com/office/word/2016/wordml/cid" xmlns:w16se="http://schemas.microsoft.com/office/word/2015/wordml/symex" xmlns:wpg="http://schemas.microsoft.com/office/word/2010/wordprocessingGroup" xmlns:wpi="http://schemas.microsoft.com/office/word/2010/wordprocessingInk" xmlns:wne="http://schemas.microsoft.com/office/word/2006/wordml" xmlns:wps="http://schemas.microsoft.com/office/word/2010/wordprocessingShape" mc:Ignorable="w14 w15 w16se w16cid wp14">
+<w:footnotes xmlns:wpc="http://schemas.microsoft.com/office/word/2010/wordprocessingCanvas" xmlns:cx="http://schemas.microsoft.com/office/drawing/2014/chartex" xmlns:cx1="http://schemas.microsoft.com/office/drawing/2015/9/8/chartex" xmlns:cx2="http://schemas.microsoft.com/office/drawing/2015/10/21/chartex" xmlns:cx3="http://schemas.microsoft.com/office/drawing/2016/5/9/chartex" xmlns:cx4="http://schemas.microsoft.com/office/drawing/2016/5/10/chartex" xmlns:cx5="http://schemas.microsoft.com/office/drawing/2016/5/11/chartex" xmlns:cx6="http://schemas.microsoft.com/office/drawing/2016/5/12/chartex" xmlns:cx7="http://schemas.microsoft.com/office/drawing/2016/5/13/chartex" xmlns:cx8="http://schemas.microsoft.com/office/drawing/2016/5/14/chartex" xmlns:mc="http://schemas.openxmlformats.org/markup-compatibility/2006" xmlns:aink="http://schemas.microsoft.com/office/drawing/2016/ink" xmlns:am3d="http://schemas.microsoft.com/office/drawing/2017/model3d" xmlns:o="urn:schemas-microsoft-com:office:office" xmlns:oel="http://schemas.microsoft.com/office/2019/extlst" xmlns:r="http://schemas.openxmlformats.org/officeDocument/2006/relationships" xmlns:m="http://schemas.openxmlformats.org/officeDocument/2006/math" xmlns:v="urn:schemas-microsoft-com:vml" xmlns:wp14="http://schemas.microsoft.com/office/word/2010/wordprocessingDrawing" xmlns:wp="http://schemas.openxmlformats.org/drawingml/2006/wordprocessingDrawing" xmlns:w10="urn:schemas-microsoft-com:office:word" xmlns:w="http://schemas.openxmlformats.org/wordprocessingml/2006/main" xmlns:w14="http://schemas.microsoft.com/office/word/2010/wordml" xmlns:w15="http://schemas.microsoft.com/office/word/2012/wordml" xmlns:w16cex="http://schemas.microsoft.com/office/word/2018/wordml/cex" xmlns:w16cid="http://schemas.microsoft.com/office/word/2016/wordml/cid" xmlns:w16="http://schemas.microsoft.com/office/word/2018/wordml" xmlns:w16du="http://schemas.microsoft.com/office/word/2023/wordml/word16du" xmlns:w16sdtdh="http://schemas.microsoft.com/office/word/2020/wordml/sdtdatahash" xmlns:w16sdtfl="http://schemas.microsoft.com/office/word/2024/wordml/sdtformatlock" xmlns:w16se="http://schemas.microsoft.com/office/word/2015/wordml/symex" xmlns:wpg="http://schemas.microsoft.com/office/word/2010/wordprocessingGroup" xmlns:wpi="http://schemas.microsoft.com/office/word/2010/wordprocessingInk" xmlns:wne="http://schemas.microsoft.com/office/word/2006/wordml" xmlns:wps="http://schemas.microsoft.com/office/word/2010/wordprocessingShape" mc:Ignorable="w14 w15 w16se w16cid w16 w16cex w16sdtdh w16sdtfl w16du wp14">
   <w:footnote w:type="separator" w:id="-1">
     <w:p>
       <w:pPr>
@@ -16143,7 +17498,7 @@
 </file>
 
 <file path=word/header1.xml><?xml version="1.0" encoding="utf-8"?>
-<w:hdr xmlns:wpc="http://schemas.microsoft.com/office/word/2010/wordprocessingCanvas" xmlns:cx="http://schemas.microsoft.com/office/drawing/2014/chartex" xmlns:cx1="http://schemas.microsoft.com/office/drawing/2015/9/8/chartex" xmlns:cx2="http://schemas.microsoft.com/office/drawing/2015/10/21/chartex" xmlns:cx3="http://schemas.microsoft.com/office/drawing/2016/5/9/chartex" xmlns:cx4="http://schemas.microsoft.com/office/drawing/2016/5/10/chartex" xmlns:cx5="http://schemas.microsoft.com/office/drawing/2016/5/11/chartex" xmlns:cx6="http://schemas.microsoft.com/office/drawing/2016/5/12/chartex" xmlns:cx7="http://schemas.microsoft.com/office/drawing/2016/5/13/chartex" xmlns:cx8="http://schemas.microsoft.com/office/drawing/2016/5/14/chartex" xmlns:mc="http://schemas.openxmlformats.org/markup-compatibility/2006" xmlns:aink="http://schemas.microsoft.com/office/drawing/2016/ink" xmlns:am3d="http://schemas.microsoft.com/office/drawing/2017/model3d" xmlns:o="urn:schemas-microsoft-com:office:office" xmlns:r="http://schemas.openxmlformats.org/officeDocument/2006/relationships" xmlns:m="http://schemas.openxmlformats.org/officeDocument/2006/math" xmlns:v="urn:schemas-microsoft-com:vml" xmlns:wp14="http://schemas.microsoft.com/office/word/2010/wordprocessingDrawing" xmlns:wp="http://schemas.openxmlformats.org/drawingml/2006/wordprocessingDrawing" xmlns:w10="urn:schemas-microsoft-com:office:word" xmlns:w="http://schemas.openxmlformats.org/wordprocessingml/2006/main" xmlns:w14="http://schemas.microsoft.com/office/word/2010/wordml" xmlns:w15="http://schemas.microsoft.com/office/word/2012/wordml" xmlns:w16cid="http://schemas.microsoft.com/office/word/2016/wordml/cid" xmlns:w16se="http://schemas.microsoft.com/office/word/2015/wordml/symex" xmlns:wpg="http://schemas.microsoft.com/office/word/2010/wordprocessingGroup" xmlns:wpi="http://schemas.microsoft.com/office/word/2010/wordprocessingInk" xmlns:wne="http://schemas.microsoft.com/office/word/2006/wordml" xmlns:wps="http://schemas.microsoft.com/office/word/2010/wordprocessingShape" mc:Ignorable="w14 w15 w16se w16cid wp14">
+<w:hdr xmlns:wpc="http://schemas.microsoft.com/office/word/2010/wordprocessingCanvas" xmlns:cx="http://schemas.microsoft.com/office/drawing/2014/chartex" xmlns:cx1="http://schemas.microsoft.com/office/drawing/2015/9/8/chartex" xmlns:cx2="http://schemas.microsoft.com/office/drawing/2015/10/21/chartex" xmlns:cx3="http://schemas.microsoft.com/office/drawing/2016/5/9/chartex" xmlns:cx4="http://schemas.microsoft.com/office/drawing/2016/5/10/chartex" xmlns:cx5="http://schemas.microsoft.com/office/drawing/2016/5/11/chartex" xmlns:cx6="http://schemas.microsoft.com/office/drawing/2016/5/12/chartex" xmlns:cx7="http://schemas.microsoft.com/office/drawing/2016/5/13/chartex" xmlns:cx8="http://schemas.microsoft.com/office/drawing/2016/5/14/chartex" xmlns:mc="http://schemas.openxmlformats.org/markup-compatibility/2006" xmlns:aink="http://schemas.microsoft.com/office/drawing/2016/ink" xmlns:am3d="http://schemas.microsoft.com/office/drawing/2017/model3d" xmlns:o="urn:schemas-microsoft-com:office:office" xmlns:oel="http://schemas.microsoft.com/office/2019/extlst" xmlns:r="http://schemas.openxmlformats.org/officeDocument/2006/relationships" xmlns:m="http://schemas.openxmlformats.org/officeDocument/2006/math" xmlns:v="urn:schemas-microsoft-com:vml" xmlns:wp14="http://schemas.microsoft.com/office/word/2010/wordprocessingDrawing" xmlns:wp="http://schemas.openxmlformats.org/drawingml/2006/wordprocessingDrawing" xmlns:w10="urn:schemas-microsoft-com:office:word" xmlns:w="http://schemas.openxmlformats.org/wordprocessingml/2006/main" xmlns:w14="http://schemas.microsoft.com/office/word/2010/wordml" xmlns:w15="http://schemas.microsoft.com/office/word/2012/wordml" xmlns:w16cex="http://schemas.microsoft.com/office/word/2018/wordml/cex" xmlns:w16cid="http://schemas.microsoft.com/office/word/2016/wordml/cid" xmlns:w16="http://schemas.microsoft.com/office/word/2018/wordml" xmlns:w16du="http://schemas.microsoft.com/office/word/2023/wordml/word16du" xmlns:w16sdtdh="http://schemas.microsoft.com/office/word/2020/wordml/sdtdatahash" xmlns:w16sdtfl="http://schemas.microsoft.com/office/word/2024/wordml/sdtformatlock" xmlns:w16se="http://schemas.microsoft.com/office/word/2015/wordml/symex" xmlns:wpg="http://schemas.microsoft.com/office/word/2010/wordprocessingGroup" xmlns:wpi="http://schemas.microsoft.com/office/word/2010/wordprocessingInk" xmlns:wne="http://schemas.microsoft.com/office/word/2006/wordml" xmlns:wps="http://schemas.microsoft.com/office/word/2010/wordprocessingShape" mc:Ignorable="w14 w15 w16se w16cid w16 w16cex w16sdtdh w16sdtfl w16du wp14">
   <w:p>
     <w:pPr>
       <w:pStyle w:val="lfej"/>
@@ -16175,7 +17530,7 @@
 </file>
 
 <file path=word/numbering.xml><?xml version="1.0" encoding="utf-8"?>
-<w:numbering xmlns:wpc="http://schemas.microsoft.com/office/word/2010/wordprocessingCanvas" xmlns:cx="http://schemas.microsoft.com/office/drawing/2014/chartex" xmlns:cx1="http://schemas.microsoft.com/office/drawing/2015/9/8/chartex" xmlns:cx2="http://schemas.microsoft.com/office/drawing/2015/10/21/chartex" xmlns:cx3="http://schemas.microsoft.com/office/drawing/2016/5/9/chartex" xmlns:cx4="http://schemas.microsoft.com/office/drawing/2016/5/10/chartex" xmlns:cx5="http://schemas.microsoft.com/office/drawing/2016/5/11/chartex" xmlns:cx6="http://schemas.microsoft.com/office/drawing/2016/5/12/chartex" xmlns:cx7="http://schemas.microsoft.com/office/drawing/2016/5/13/chartex" xmlns:cx8="http://schemas.microsoft.com/office/drawing/2016/5/14/chartex" xmlns:mc="http://schemas.openxmlformats.org/markup-compatibility/2006" xmlns:aink="http://schemas.microsoft.com/office/drawing/2016/ink" xmlns:am3d="http://schemas.microsoft.com/office/drawing/2017/model3d" xmlns:o="urn:schemas-microsoft-com:office:office" xmlns:r="http://schemas.openxmlformats.org/officeDocument/2006/relationships" xmlns:m="http://schemas.openxmlformats.org/officeDocument/2006/math" xmlns:v="urn:schemas-microsoft-com:vml" xmlns:wp14="http://schemas.microsoft.com/office/word/2010/wordprocessingDrawing" xmlns:wp="http://schemas.openxmlformats.org/drawingml/2006/wordprocessingDrawing" xmlns:w10="urn:schemas-microsoft-com:office:word" xmlns:w="http://schemas.openxmlformats.org/wordprocessingml/2006/main" xmlns:w14="http://schemas.microsoft.com/office/word/2010/wordml" xmlns:w15="http://schemas.microsoft.com/office/word/2012/wordml" xmlns:w16cid="http://schemas.microsoft.com/office/word/2016/wordml/cid" xmlns:w16se="http://schemas.microsoft.com/office/word/2015/wordml/symex" xmlns:wpg="http://schemas.microsoft.com/office/word/2010/wordprocessingGroup" xmlns:wpi="http://schemas.microsoft.com/office/word/2010/wordprocessingInk" xmlns:wne="http://schemas.microsoft.com/office/word/2006/wordml" xmlns:wps="http://schemas.microsoft.com/office/word/2010/wordprocessingShape" mc:Ignorable="w14 w15 w16se w16cid wp14">
+<w:numbering xmlns:wpc="http://schemas.microsoft.com/office/word/2010/wordprocessingCanvas" xmlns:cx="http://schemas.microsoft.com/office/drawing/2014/chartex" xmlns:cx1="http://schemas.microsoft.com/office/drawing/2015/9/8/chartex" xmlns:cx2="http://schemas.microsoft.com/office/drawing/2015/10/21/chartex" xmlns:cx3="http://schemas.microsoft.com/office/drawing/2016/5/9/chartex" xmlns:cx4="http://schemas.microsoft.com/office/drawing/2016/5/10/chartex" xmlns:cx5="http://schemas.microsoft.com/office/drawing/2016/5/11/chartex" xmlns:cx6="http://schemas.microsoft.com/office/drawing/2016/5/12/chartex" xmlns:cx7="http://schemas.microsoft.com/office/drawing/2016/5/13/chartex" xmlns:cx8="http://schemas.microsoft.com/office/drawing/2016/5/14/chartex" xmlns:mc="http://schemas.openxmlformats.org/markup-compatibility/2006" xmlns:aink="http://schemas.microsoft.com/office/drawing/2016/ink" xmlns:am3d="http://schemas.microsoft.com/office/drawing/2017/model3d" xmlns:o="urn:schemas-microsoft-com:office:office" xmlns:oel="http://schemas.microsoft.com/office/2019/extlst" xmlns:r="http://schemas.openxmlformats.org/officeDocument/2006/relationships" xmlns:m="http://schemas.openxmlformats.org/officeDocument/2006/math" xmlns:v="urn:schemas-microsoft-com:vml" xmlns:wp14="http://schemas.microsoft.com/office/word/2010/wordprocessingDrawing" xmlns:wp="http://schemas.openxmlformats.org/drawingml/2006/wordprocessingDrawing" xmlns:w10="urn:schemas-microsoft-com:office:word" xmlns:w="http://schemas.openxmlformats.org/wordprocessingml/2006/main" xmlns:w14="http://schemas.microsoft.com/office/word/2010/wordml" xmlns:w15="http://schemas.microsoft.com/office/word/2012/wordml" xmlns:w16cex="http://schemas.microsoft.com/office/word/2018/wordml/cex" xmlns:w16cid="http://schemas.microsoft.com/office/word/2016/wordml/cid" xmlns:w16="http://schemas.microsoft.com/office/word/2018/wordml" xmlns:w16du="http://schemas.microsoft.com/office/word/2023/wordml/word16du" xmlns:w16sdtdh="http://schemas.microsoft.com/office/word/2020/wordml/sdtdatahash" xmlns:w16sdtfl="http://schemas.microsoft.com/office/word/2024/wordml/sdtformatlock" xmlns:w16se="http://schemas.microsoft.com/office/word/2015/wordml/symex" xmlns:wpg="http://schemas.microsoft.com/office/word/2010/wordprocessingGroup" xmlns:wpi="http://schemas.microsoft.com/office/word/2010/wordprocessingInk" xmlns:wne="http://schemas.microsoft.com/office/word/2006/wordml" xmlns:wps="http://schemas.microsoft.com/office/word/2010/wordprocessingShape" mc:Ignorable="w14 w15 w16se w16cid w16 w16cex w16sdtdh w16sdtfl w16du wp14">
   <w:abstractNum w:abstractNumId="0" w15:restartNumberingAfterBreak="0">
     <w:nsid w:val="016A5F4D"/>
     <w:multiLevelType w:val="hybridMultilevel"/>
@@ -16567,6 +17922,155 @@
     </w:lvl>
   </w:abstractNum>
   <w:abstractNum w:abstractNumId="4" w15:restartNumberingAfterBreak="0">
+    <w:nsid w:val="264D068C"/>
+    <w:multiLevelType w:val="multilevel"/>
+    <w:tmpl w:val="BF3257E6"/>
+    <w:lvl w:ilvl="0">
+      <w:start w:val="1"/>
+      <w:numFmt w:val="bullet"/>
+      <w:lvlText w:val=""/>
+      <w:lvlJc w:val="left"/>
+      <w:pPr>
+        <w:tabs>
+          <w:tab w:val="num" w:pos="720"/>
+        </w:tabs>
+        <w:ind w:left="720" w:hanging="360"/>
+      </w:pPr>
+      <w:rPr>
+        <w:rFonts w:ascii="Symbol" w:hAnsi="Symbol" w:hint="default"/>
+        <w:sz w:val="20"/>
+      </w:rPr>
+    </w:lvl>
+    <w:lvl w:ilvl="1" w:tentative="1">
+      <w:start w:val="1"/>
+      <w:numFmt w:val="bullet"/>
+      <w:lvlText w:val="o"/>
+      <w:lvlJc w:val="left"/>
+      <w:pPr>
+        <w:tabs>
+          <w:tab w:val="num" w:pos="1440"/>
+        </w:tabs>
+        <w:ind w:left="1440" w:hanging="360"/>
+      </w:pPr>
+      <w:rPr>
+        <w:rFonts w:ascii="Courier New" w:hAnsi="Courier New" w:hint="default"/>
+        <w:sz w:val="20"/>
+      </w:rPr>
+    </w:lvl>
+    <w:lvl w:ilvl="2" w:tentative="1">
+      <w:start w:val="1"/>
+      <w:numFmt w:val="bullet"/>
+      <w:lvlText w:val=""/>
+      <w:lvlJc w:val="left"/>
+      <w:pPr>
+        <w:tabs>
+          <w:tab w:val="num" w:pos="2160"/>
+        </w:tabs>
+        <w:ind w:left="2160" w:hanging="360"/>
+      </w:pPr>
+      <w:rPr>
+        <w:rFonts w:ascii="Wingdings" w:hAnsi="Wingdings" w:hint="default"/>
+        <w:sz w:val="20"/>
+      </w:rPr>
+    </w:lvl>
+    <w:lvl w:ilvl="3" w:tentative="1">
+      <w:start w:val="1"/>
+      <w:numFmt w:val="bullet"/>
+      <w:lvlText w:val=""/>
+      <w:lvlJc w:val="left"/>
+      <w:pPr>
+        <w:tabs>
+          <w:tab w:val="num" w:pos="2880"/>
+        </w:tabs>
+        <w:ind w:left="2880" w:hanging="360"/>
+      </w:pPr>
+      <w:rPr>
+        <w:rFonts w:ascii="Wingdings" w:hAnsi="Wingdings" w:hint="default"/>
+        <w:sz w:val="20"/>
+      </w:rPr>
+    </w:lvl>
+    <w:lvl w:ilvl="4" w:tentative="1">
+      <w:start w:val="1"/>
+      <w:numFmt w:val="bullet"/>
+      <w:lvlText w:val=""/>
+      <w:lvlJc w:val="left"/>
+      <w:pPr>
+        <w:tabs>
+          <w:tab w:val="num" w:pos="3600"/>
+        </w:tabs>
+        <w:ind w:left="3600" w:hanging="360"/>
+      </w:pPr>
+      <w:rPr>
+        <w:rFonts w:ascii="Wingdings" w:hAnsi="Wingdings" w:hint="default"/>
+        <w:sz w:val="20"/>
+      </w:rPr>
+    </w:lvl>
+    <w:lvl w:ilvl="5" w:tentative="1">
+      <w:start w:val="1"/>
+      <w:numFmt w:val="bullet"/>
+      <w:lvlText w:val=""/>
+      <w:lvlJc w:val="left"/>
+      <w:pPr>
+        <w:tabs>
+          <w:tab w:val="num" w:pos="4320"/>
+        </w:tabs>
+        <w:ind w:left="4320" w:hanging="360"/>
+      </w:pPr>
+      <w:rPr>
+        <w:rFonts w:ascii="Wingdings" w:hAnsi="Wingdings" w:hint="default"/>
+        <w:sz w:val="20"/>
+      </w:rPr>
+    </w:lvl>
+    <w:lvl w:ilvl="6" w:tentative="1">
+      <w:start w:val="1"/>
+      <w:numFmt w:val="bullet"/>
+      <w:lvlText w:val=""/>
+      <w:lvlJc w:val="left"/>
+      <w:pPr>
+        <w:tabs>
+          <w:tab w:val="num" w:pos="5040"/>
+        </w:tabs>
+        <w:ind w:left="5040" w:hanging="360"/>
+      </w:pPr>
+      <w:rPr>
+        <w:rFonts w:ascii="Wingdings" w:hAnsi="Wingdings" w:hint="default"/>
+        <w:sz w:val="20"/>
+      </w:rPr>
+    </w:lvl>
+    <w:lvl w:ilvl="7" w:tentative="1">
+      <w:start w:val="1"/>
+      <w:numFmt w:val="bullet"/>
+      <w:lvlText w:val=""/>
+      <w:lvlJc w:val="left"/>
+      <w:pPr>
+        <w:tabs>
+          <w:tab w:val="num" w:pos="5760"/>
+        </w:tabs>
+        <w:ind w:left="5760" w:hanging="360"/>
+      </w:pPr>
+      <w:rPr>
+        <w:rFonts w:ascii="Wingdings" w:hAnsi="Wingdings" w:hint="default"/>
+        <w:sz w:val="20"/>
+      </w:rPr>
+    </w:lvl>
+    <w:lvl w:ilvl="8" w:tentative="1">
+      <w:start w:val="1"/>
+      <w:numFmt w:val="bullet"/>
+      <w:lvlText w:val=""/>
+      <w:lvlJc w:val="left"/>
+      <w:pPr>
+        <w:tabs>
+          <w:tab w:val="num" w:pos="6480"/>
+        </w:tabs>
+        <w:ind w:left="6480" w:hanging="360"/>
+      </w:pPr>
+      <w:rPr>
+        <w:rFonts w:ascii="Wingdings" w:hAnsi="Wingdings" w:hint="default"/>
+        <w:sz w:val="20"/>
+      </w:rPr>
+    </w:lvl>
+  </w:abstractNum>
+  <w:abstractNum w:abstractNumId="5" w15:restartNumberingAfterBreak="0">
     <w:nsid w:val="2A617DAE"/>
     <w:multiLevelType w:val="multilevel"/>
     <w:tmpl w:val="B64E71A2"/>
@@ -16617,10 +18121,10 @@
       <w:lvlJc w:val="left"/>
     </w:lvl>
   </w:abstractNum>
-  <w:abstractNum w:abstractNumId="5" w15:restartNumberingAfterBreak="0">
+  <w:abstractNum w:abstractNumId="6" w15:restartNumberingAfterBreak="0">
     <w:nsid w:val="2F965C4D"/>
     <w:multiLevelType w:val="hybridMultilevel"/>
-    <w:tmpl w:val="18C6A56C"/>
+    <w:tmpl w:val="3EDCDFFC"/>
     <w:lvl w:ilvl="0" w:tplc="040E0003">
       <w:start w:val="1"/>
       <w:numFmt w:val="bullet"/>
@@ -16730,7 +18234,7 @@
       </w:rPr>
     </w:lvl>
   </w:abstractNum>
-  <w:abstractNum w:abstractNumId="6" w15:restartNumberingAfterBreak="0">
+  <w:abstractNum w:abstractNumId="7" w15:restartNumberingAfterBreak="0">
     <w:nsid w:val="34A13DF0"/>
     <w:multiLevelType w:val="hybridMultilevel"/>
     <w:tmpl w:val="2A545432"/>
@@ -16843,7 +18347,7 @@
       </w:rPr>
     </w:lvl>
   </w:abstractNum>
-  <w:abstractNum w:abstractNumId="7" w15:restartNumberingAfterBreak="0">
+  <w:abstractNum w:abstractNumId="8" w15:restartNumberingAfterBreak="0">
     <w:nsid w:val="42C251C1"/>
     <w:multiLevelType w:val="multilevel"/>
     <w:tmpl w:val="040E0021"/>
@@ -16956,7 +18460,120 @@
       </w:rPr>
     </w:lvl>
   </w:abstractNum>
-  <w:abstractNum w:abstractNumId="8" w15:restartNumberingAfterBreak="0">
+  <w:abstractNum w:abstractNumId="9" w15:restartNumberingAfterBreak="0">
+    <w:nsid w:val="439B505E"/>
+    <w:multiLevelType w:val="hybridMultilevel"/>
+    <w:tmpl w:val="D9321428"/>
+    <w:lvl w:ilvl="0" w:tplc="040E0003">
+      <w:start w:val="1"/>
+      <w:numFmt w:val="bullet"/>
+      <w:lvlText w:val="o"/>
+      <w:lvlJc w:val="left"/>
+      <w:pPr>
+        <w:ind w:left="1440" w:hanging="360"/>
+      </w:pPr>
+      <w:rPr>
+        <w:rFonts w:ascii="Courier New" w:hAnsi="Courier New" w:cs="Courier New" w:hint="default"/>
+      </w:rPr>
+    </w:lvl>
+    <w:lvl w:ilvl="1" w:tplc="040E0003" w:tentative="1">
+      <w:start w:val="1"/>
+      <w:numFmt w:val="bullet"/>
+      <w:lvlText w:val="o"/>
+      <w:lvlJc w:val="left"/>
+      <w:pPr>
+        <w:ind w:left="2160" w:hanging="360"/>
+      </w:pPr>
+      <w:rPr>
+        <w:rFonts w:ascii="Courier New" w:hAnsi="Courier New" w:cs="Courier New" w:hint="default"/>
+      </w:rPr>
+    </w:lvl>
+    <w:lvl w:ilvl="2" w:tplc="040E0005" w:tentative="1">
+      <w:start w:val="1"/>
+      <w:numFmt w:val="bullet"/>
+      <w:lvlText w:val=""/>
+      <w:lvlJc w:val="left"/>
+      <w:pPr>
+        <w:ind w:left="2880" w:hanging="360"/>
+      </w:pPr>
+      <w:rPr>
+        <w:rFonts w:ascii="Wingdings" w:hAnsi="Wingdings" w:hint="default"/>
+      </w:rPr>
+    </w:lvl>
+    <w:lvl w:ilvl="3" w:tplc="040E0001" w:tentative="1">
+      <w:start w:val="1"/>
+      <w:numFmt w:val="bullet"/>
+      <w:lvlText w:val=""/>
+      <w:lvlJc w:val="left"/>
+      <w:pPr>
+        <w:ind w:left="3600" w:hanging="360"/>
+      </w:pPr>
+      <w:rPr>
+        <w:rFonts w:ascii="Symbol" w:hAnsi="Symbol" w:hint="default"/>
+      </w:rPr>
+    </w:lvl>
+    <w:lvl w:ilvl="4" w:tplc="040E0003" w:tentative="1">
+      <w:start w:val="1"/>
+      <w:numFmt w:val="bullet"/>
+      <w:lvlText w:val="o"/>
+      <w:lvlJc w:val="left"/>
+      <w:pPr>
+        <w:ind w:left="4320" w:hanging="360"/>
+      </w:pPr>
+      <w:rPr>
+        <w:rFonts w:ascii="Courier New" w:hAnsi="Courier New" w:cs="Courier New" w:hint="default"/>
+      </w:rPr>
+    </w:lvl>
+    <w:lvl w:ilvl="5" w:tplc="040E0005" w:tentative="1">
+      <w:start w:val="1"/>
+      <w:numFmt w:val="bullet"/>
+      <w:lvlText w:val=""/>
+      <w:lvlJc w:val="left"/>
+      <w:pPr>
+        <w:ind w:left="5040" w:hanging="360"/>
+      </w:pPr>
+      <w:rPr>
+        <w:rFonts w:ascii="Wingdings" w:hAnsi="Wingdings" w:hint="default"/>
+      </w:rPr>
+    </w:lvl>
+    <w:lvl w:ilvl="6" w:tplc="040E0001" w:tentative="1">
+      <w:start w:val="1"/>
+      <w:numFmt w:val="bullet"/>
+      <w:lvlText w:val=""/>
+      <w:lvlJc w:val="left"/>
+      <w:pPr>
+        <w:ind w:left="5760" w:hanging="360"/>
+      </w:pPr>
+      <w:rPr>
+        <w:rFonts w:ascii="Symbol" w:hAnsi="Symbol" w:hint="default"/>
+      </w:rPr>
+    </w:lvl>
+    <w:lvl w:ilvl="7" w:tplc="040E0003" w:tentative="1">
+      <w:start w:val="1"/>
+      <w:numFmt w:val="bullet"/>
+      <w:lvlText w:val="o"/>
+      <w:lvlJc w:val="left"/>
+      <w:pPr>
+        <w:ind w:left="6480" w:hanging="360"/>
+      </w:pPr>
+      <w:rPr>
+        <w:rFonts w:ascii="Courier New" w:hAnsi="Courier New" w:cs="Courier New" w:hint="default"/>
+      </w:rPr>
+    </w:lvl>
+    <w:lvl w:ilvl="8" w:tplc="040E0005" w:tentative="1">
+      <w:start w:val="1"/>
+      <w:numFmt w:val="bullet"/>
+      <w:lvlText w:val=""/>
+      <w:lvlJc w:val="left"/>
+      <w:pPr>
+        <w:ind w:left="7200" w:hanging="360"/>
+      </w:pPr>
+      <w:rPr>
+        <w:rFonts w:ascii="Wingdings" w:hAnsi="Wingdings" w:hint="default"/>
+      </w:rPr>
+    </w:lvl>
+  </w:abstractNum>
+  <w:abstractNum w:abstractNumId="10" w15:restartNumberingAfterBreak="0">
     <w:nsid w:val="48646C18"/>
     <w:multiLevelType w:val="multilevel"/>
     <w:tmpl w:val="527A99A6"/>
@@ -17007,7 +18624,7 @@
       <w:lvlJc w:val="left"/>
     </w:lvl>
   </w:abstractNum>
-  <w:abstractNum w:abstractNumId="9" w15:restartNumberingAfterBreak="0">
+  <w:abstractNum w:abstractNumId="11" w15:restartNumberingAfterBreak="0">
     <w:nsid w:val="53441C1A"/>
     <w:multiLevelType w:val="hybridMultilevel"/>
     <w:tmpl w:val="F98C352E"/>
@@ -17120,7 +18737,7 @@
       </w:rPr>
     </w:lvl>
   </w:abstractNum>
-  <w:abstractNum w:abstractNumId="10" w15:restartNumberingAfterBreak="0">
+  <w:abstractNum w:abstractNumId="12" w15:restartNumberingAfterBreak="0">
     <w:nsid w:val="537E5A07"/>
     <w:multiLevelType w:val="hybridMultilevel"/>
     <w:tmpl w:val="0F883A6A"/>
@@ -17233,7 +18850,7 @@
       </w:rPr>
     </w:lvl>
   </w:abstractNum>
-  <w:abstractNum w:abstractNumId="11" w15:restartNumberingAfterBreak="0">
+  <w:abstractNum w:abstractNumId="13" w15:restartNumberingAfterBreak="0">
     <w:nsid w:val="554F0405"/>
     <w:multiLevelType w:val="hybridMultilevel"/>
     <w:tmpl w:val="295AB344"/>
@@ -17346,7 +18963,7 @@
       </w:rPr>
     </w:lvl>
   </w:abstractNum>
-  <w:abstractNum w:abstractNumId="12" w15:restartNumberingAfterBreak="0">
+  <w:abstractNum w:abstractNumId="14" w15:restartNumberingAfterBreak="0">
     <w:nsid w:val="589D3F5F"/>
     <w:multiLevelType w:val="multilevel"/>
     <w:tmpl w:val="CFBC0E2A"/>
@@ -17397,7 +19014,7 @@
       <w:lvlJc w:val="left"/>
     </w:lvl>
   </w:abstractNum>
-  <w:abstractNum w:abstractNumId="13" w15:restartNumberingAfterBreak="0">
+  <w:abstractNum w:abstractNumId="15" w15:restartNumberingAfterBreak="0">
     <w:nsid w:val="592B2201"/>
     <w:multiLevelType w:val="hybridMultilevel"/>
     <w:tmpl w:val="7B4221CE"/>
@@ -17510,7 +19127,7 @@
       </w:rPr>
     </w:lvl>
   </w:abstractNum>
-  <w:abstractNum w:abstractNumId="14" w15:restartNumberingAfterBreak="0">
+  <w:abstractNum w:abstractNumId="16" w15:restartNumberingAfterBreak="0">
     <w:nsid w:val="5FD24216"/>
     <w:multiLevelType w:val="hybridMultilevel"/>
     <w:tmpl w:val="32CC4AE0"/>
@@ -17623,7 +19240,156 @@
       </w:rPr>
     </w:lvl>
   </w:abstractNum>
-  <w:abstractNum w:abstractNumId="15" w15:restartNumberingAfterBreak="0">
+  <w:abstractNum w:abstractNumId="17" w15:restartNumberingAfterBreak="0">
+    <w:nsid w:val="5FE654AC"/>
+    <w:multiLevelType w:val="multilevel"/>
+    <w:tmpl w:val="290C2EC2"/>
+    <w:lvl w:ilvl="0">
+      <w:start w:val="1"/>
+      <w:numFmt w:val="bullet"/>
+      <w:lvlText w:val=""/>
+      <w:lvlJc w:val="left"/>
+      <w:pPr>
+        <w:tabs>
+          <w:tab w:val="num" w:pos="720"/>
+        </w:tabs>
+        <w:ind w:left="720" w:hanging="360"/>
+      </w:pPr>
+      <w:rPr>
+        <w:rFonts w:ascii="Symbol" w:hAnsi="Symbol" w:hint="default"/>
+        <w:sz w:val="20"/>
+      </w:rPr>
+    </w:lvl>
+    <w:lvl w:ilvl="1" w:tentative="1">
+      <w:start w:val="1"/>
+      <w:numFmt w:val="bullet"/>
+      <w:lvlText w:val="o"/>
+      <w:lvlJc w:val="left"/>
+      <w:pPr>
+        <w:tabs>
+          <w:tab w:val="num" w:pos="1440"/>
+        </w:tabs>
+        <w:ind w:left="1440" w:hanging="360"/>
+      </w:pPr>
+      <w:rPr>
+        <w:rFonts w:ascii="Courier New" w:hAnsi="Courier New" w:hint="default"/>
+        <w:sz w:val="20"/>
+      </w:rPr>
+    </w:lvl>
+    <w:lvl w:ilvl="2" w:tentative="1">
+      <w:start w:val="1"/>
+      <w:numFmt w:val="bullet"/>
+      <w:lvlText w:val=""/>
+      <w:lvlJc w:val="left"/>
+      <w:pPr>
+        <w:tabs>
+          <w:tab w:val="num" w:pos="2160"/>
+        </w:tabs>
+        <w:ind w:left="2160" w:hanging="360"/>
+      </w:pPr>
+      <w:rPr>
+        <w:rFonts w:ascii="Wingdings" w:hAnsi="Wingdings" w:hint="default"/>
+        <w:sz w:val="20"/>
+      </w:rPr>
+    </w:lvl>
+    <w:lvl w:ilvl="3" w:tentative="1">
+      <w:start w:val="1"/>
+      <w:numFmt w:val="bullet"/>
+      <w:lvlText w:val=""/>
+      <w:lvlJc w:val="left"/>
+      <w:pPr>
+        <w:tabs>
+          <w:tab w:val="num" w:pos="2880"/>
+        </w:tabs>
+        <w:ind w:left="2880" w:hanging="360"/>
+      </w:pPr>
+      <w:rPr>
+        <w:rFonts w:ascii="Wingdings" w:hAnsi="Wingdings" w:hint="default"/>
+        <w:sz w:val="20"/>
+      </w:rPr>
+    </w:lvl>
+    <w:lvl w:ilvl="4" w:tentative="1">
+      <w:start w:val="1"/>
+      <w:numFmt w:val="bullet"/>
+      <w:lvlText w:val=""/>
+      <w:lvlJc w:val="left"/>
+      <w:pPr>
+        <w:tabs>
+          <w:tab w:val="num" w:pos="3600"/>
+        </w:tabs>
+        <w:ind w:left="3600" w:hanging="360"/>
+      </w:pPr>
+      <w:rPr>
+        <w:rFonts w:ascii="Wingdings" w:hAnsi="Wingdings" w:hint="default"/>
+        <w:sz w:val="20"/>
+      </w:rPr>
+    </w:lvl>
+    <w:lvl w:ilvl="5" w:tentative="1">
+      <w:start w:val="1"/>
+      <w:numFmt w:val="bullet"/>
+      <w:lvlText w:val=""/>
+      <w:lvlJc w:val="left"/>
+      <w:pPr>
+        <w:tabs>
+          <w:tab w:val="num" w:pos="4320"/>
+        </w:tabs>
+        <w:ind w:left="4320" w:hanging="360"/>
+      </w:pPr>
+      <w:rPr>
+        <w:rFonts w:ascii="Wingdings" w:hAnsi="Wingdings" w:hint="default"/>
+        <w:sz w:val="20"/>
+      </w:rPr>
+    </w:lvl>
+    <w:lvl w:ilvl="6" w:tentative="1">
+      <w:start w:val="1"/>
+      <w:numFmt w:val="bullet"/>
+      <w:lvlText w:val=""/>
+      <w:lvlJc w:val="left"/>
+      <w:pPr>
+        <w:tabs>
+          <w:tab w:val="num" w:pos="5040"/>
+        </w:tabs>
+        <w:ind w:left="5040" w:hanging="360"/>
+      </w:pPr>
+      <w:rPr>
+        <w:rFonts w:ascii="Wingdings" w:hAnsi="Wingdings" w:hint="default"/>
+        <w:sz w:val="20"/>
+      </w:rPr>
+    </w:lvl>
+    <w:lvl w:ilvl="7" w:tentative="1">
+      <w:start w:val="1"/>
+      <w:numFmt w:val="bullet"/>
+      <w:lvlText w:val=""/>
+      <w:lvlJc w:val="left"/>
+      <w:pPr>
+        <w:tabs>
+          <w:tab w:val="num" w:pos="5760"/>
+        </w:tabs>
+        <w:ind w:left="5760" w:hanging="360"/>
+      </w:pPr>
+      <w:rPr>
+        <w:rFonts w:ascii="Wingdings" w:hAnsi="Wingdings" w:hint="default"/>
+        <w:sz w:val="20"/>
+      </w:rPr>
+    </w:lvl>
+    <w:lvl w:ilvl="8" w:tentative="1">
+      <w:start w:val="1"/>
+      <w:numFmt w:val="bullet"/>
+      <w:lvlText w:val=""/>
+      <w:lvlJc w:val="left"/>
+      <w:pPr>
+        <w:tabs>
+          <w:tab w:val="num" w:pos="6480"/>
+        </w:tabs>
+        <w:ind w:left="6480" w:hanging="360"/>
+      </w:pPr>
+      <w:rPr>
+        <w:rFonts w:ascii="Wingdings" w:hAnsi="Wingdings" w:hint="default"/>
+        <w:sz w:val="20"/>
+      </w:rPr>
+    </w:lvl>
+  </w:abstractNum>
+  <w:abstractNum w:abstractNumId="18" w15:restartNumberingAfterBreak="0">
     <w:nsid w:val="61B24583"/>
     <w:multiLevelType w:val="multilevel"/>
     <w:tmpl w:val="040E0021"/>
@@ -17736,7 +19502,7 @@
       </w:rPr>
     </w:lvl>
   </w:abstractNum>
-  <w:abstractNum w:abstractNumId="16" w15:restartNumberingAfterBreak="0">
+  <w:abstractNum w:abstractNumId="19" w15:restartNumberingAfterBreak="0">
     <w:nsid w:val="652A36F6"/>
     <w:multiLevelType w:val="multilevel"/>
     <w:tmpl w:val="8098C928"/>
@@ -17787,7 +19553,7 @@
       <w:lvlJc w:val="left"/>
     </w:lvl>
   </w:abstractNum>
-  <w:abstractNum w:abstractNumId="17" w15:restartNumberingAfterBreak="0">
+  <w:abstractNum w:abstractNumId="20" w15:restartNumberingAfterBreak="0">
     <w:nsid w:val="65E55F73"/>
     <w:multiLevelType w:val="multilevel"/>
     <w:tmpl w:val="8BE0B320"/>
@@ -17900,7 +19666,7 @@
       </w:rPr>
     </w:lvl>
   </w:abstractNum>
-  <w:abstractNum w:abstractNumId="18" w15:restartNumberingAfterBreak="0">
+  <w:abstractNum w:abstractNumId="21" w15:restartNumberingAfterBreak="0">
     <w:nsid w:val="6C7D5013"/>
     <w:multiLevelType w:val="hybridMultilevel"/>
     <w:tmpl w:val="6E8A1682"/>
@@ -18013,7 +19779,7 @@
       </w:rPr>
     </w:lvl>
   </w:abstractNum>
-  <w:abstractNum w:abstractNumId="19" w15:restartNumberingAfterBreak="0">
+  <w:abstractNum w:abstractNumId="22" w15:restartNumberingAfterBreak="0">
     <w:nsid w:val="70066CBC"/>
     <w:multiLevelType w:val="hybridMultilevel"/>
     <w:tmpl w:val="7E945FE6"/>
@@ -18126,7 +19892,156 @@
       </w:rPr>
     </w:lvl>
   </w:abstractNum>
-  <w:abstractNum w:abstractNumId="20" w15:restartNumberingAfterBreak="0">
+  <w:abstractNum w:abstractNumId="23" w15:restartNumberingAfterBreak="0">
+    <w:nsid w:val="70622091"/>
+    <w:multiLevelType w:val="multilevel"/>
+    <w:tmpl w:val="0F9E9CA4"/>
+    <w:lvl w:ilvl="0">
+      <w:start w:val="1"/>
+      <w:numFmt w:val="bullet"/>
+      <w:lvlText w:val=""/>
+      <w:lvlJc w:val="left"/>
+      <w:pPr>
+        <w:tabs>
+          <w:tab w:val="num" w:pos="720"/>
+        </w:tabs>
+        <w:ind w:left="720" w:hanging="360"/>
+      </w:pPr>
+      <w:rPr>
+        <w:rFonts w:ascii="Symbol" w:hAnsi="Symbol" w:hint="default"/>
+        <w:sz w:val="20"/>
+      </w:rPr>
+    </w:lvl>
+    <w:lvl w:ilvl="1" w:tentative="1">
+      <w:start w:val="1"/>
+      <w:numFmt w:val="bullet"/>
+      <w:lvlText w:val="o"/>
+      <w:lvlJc w:val="left"/>
+      <w:pPr>
+        <w:tabs>
+          <w:tab w:val="num" w:pos="1440"/>
+        </w:tabs>
+        <w:ind w:left="1440" w:hanging="360"/>
+      </w:pPr>
+      <w:rPr>
+        <w:rFonts w:ascii="Courier New" w:hAnsi="Courier New" w:hint="default"/>
+        <w:sz w:val="20"/>
+      </w:rPr>
+    </w:lvl>
+    <w:lvl w:ilvl="2" w:tentative="1">
+      <w:start w:val="1"/>
+      <w:numFmt w:val="bullet"/>
+      <w:lvlText w:val=""/>
+      <w:lvlJc w:val="left"/>
+      <w:pPr>
+        <w:tabs>
+          <w:tab w:val="num" w:pos="2160"/>
+        </w:tabs>
+        <w:ind w:left="2160" w:hanging="360"/>
+      </w:pPr>
+      <w:rPr>
+        <w:rFonts w:ascii="Wingdings" w:hAnsi="Wingdings" w:hint="default"/>
+        <w:sz w:val="20"/>
+      </w:rPr>
+    </w:lvl>
+    <w:lvl w:ilvl="3" w:tentative="1">
+      <w:start w:val="1"/>
+      <w:numFmt w:val="bullet"/>
+      <w:lvlText w:val=""/>
+      <w:lvlJc w:val="left"/>
+      <w:pPr>
+        <w:tabs>
+          <w:tab w:val="num" w:pos="2880"/>
+        </w:tabs>
+        <w:ind w:left="2880" w:hanging="360"/>
+      </w:pPr>
+      <w:rPr>
+        <w:rFonts w:ascii="Wingdings" w:hAnsi="Wingdings" w:hint="default"/>
+        <w:sz w:val="20"/>
+      </w:rPr>
+    </w:lvl>
+    <w:lvl w:ilvl="4" w:tentative="1">
+      <w:start w:val="1"/>
+      <w:numFmt w:val="bullet"/>
+      <w:lvlText w:val=""/>
+      <w:lvlJc w:val="left"/>
+      <w:pPr>
+        <w:tabs>
+          <w:tab w:val="num" w:pos="3600"/>
+        </w:tabs>
+        <w:ind w:left="3600" w:hanging="360"/>
+      </w:pPr>
+      <w:rPr>
+        <w:rFonts w:ascii="Wingdings" w:hAnsi="Wingdings" w:hint="default"/>
+        <w:sz w:val="20"/>
+      </w:rPr>
+    </w:lvl>
+    <w:lvl w:ilvl="5" w:tentative="1">
+      <w:start w:val="1"/>
+      <w:numFmt w:val="bullet"/>
+      <w:lvlText w:val=""/>
+      <w:lvlJc w:val="left"/>
+      <w:pPr>
+        <w:tabs>
+          <w:tab w:val="num" w:pos="4320"/>
+        </w:tabs>
+        <w:ind w:left="4320" w:hanging="360"/>
+      </w:pPr>
+      <w:rPr>
+        <w:rFonts w:ascii="Wingdings" w:hAnsi="Wingdings" w:hint="default"/>
+        <w:sz w:val="20"/>
+      </w:rPr>
+    </w:lvl>
+    <w:lvl w:ilvl="6" w:tentative="1">
+      <w:start w:val="1"/>
+      <w:numFmt w:val="bullet"/>
+      <w:lvlText w:val=""/>
+      <w:lvlJc w:val="left"/>
+      <w:pPr>
+        <w:tabs>
+          <w:tab w:val="num" w:pos="5040"/>
+        </w:tabs>
+        <w:ind w:left="5040" w:hanging="360"/>
+      </w:pPr>
+      <w:rPr>
+        <w:rFonts w:ascii="Wingdings" w:hAnsi="Wingdings" w:hint="default"/>
+        <w:sz w:val="20"/>
+      </w:rPr>
+    </w:lvl>
+    <w:lvl w:ilvl="7" w:tentative="1">
+      <w:start w:val="1"/>
+      <w:numFmt w:val="bullet"/>
+      <w:lvlText w:val=""/>
+      <w:lvlJc w:val="left"/>
+      <w:pPr>
+        <w:tabs>
+          <w:tab w:val="num" w:pos="5760"/>
+        </w:tabs>
+        <w:ind w:left="5760" w:hanging="360"/>
+      </w:pPr>
+      <w:rPr>
+        <w:rFonts w:ascii="Wingdings" w:hAnsi="Wingdings" w:hint="default"/>
+        <w:sz w:val="20"/>
+      </w:rPr>
+    </w:lvl>
+    <w:lvl w:ilvl="8" w:tentative="1">
+      <w:start w:val="1"/>
+      <w:numFmt w:val="bullet"/>
+      <w:lvlText w:val=""/>
+      <w:lvlJc w:val="left"/>
+      <w:pPr>
+        <w:tabs>
+          <w:tab w:val="num" w:pos="6480"/>
+        </w:tabs>
+        <w:ind w:left="6480" w:hanging="360"/>
+      </w:pPr>
+      <w:rPr>
+        <w:rFonts w:ascii="Wingdings" w:hAnsi="Wingdings" w:hint="default"/>
+        <w:sz w:val="20"/>
+      </w:rPr>
+    </w:lvl>
+  </w:abstractNum>
+  <w:abstractNum w:abstractNumId="24" w15:restartNumberingAfterBreak="0">
     <w:nsid w:val="7B61049B"/>
     <w:multiLevelType w:val="multilevel"/>
     <w:tmpl w:val="8BE0B320"/>
@@ -18239,7 +20154,7 @@
       </w:rPr>
     </w:lvl>
   </w:abstractNum>
-  <w:abstractNum w:abstractNumId="21" w15:restartNumberingAfterBreak="0">
+  <w:abstractNum w:abstractNumId="25" w15:restartNumberingAfterBreak="0">
     <w:nsid w:val="7CF8015C"/>
     <w:multiLevelType w:val="multilevel"/>
     <w:tmpl w:val="040E0021"/>
@@ -18352,7 +20267,7 @@
       </w:rPr>
     </w:lvl>
   </w:abstractNum>
-  <w:abstractNum w:abstractNumId="22" w15:restartNumberingAfterBreak="0">
+  <w:abstractNum w:abstractNumId="26" w15:restartNumberingAfterBreak="0">
     <w:nsid w:val="7EAB3E68"/>
     <w:multiLevelType w:val="multilevel"/>
     <w:tmpl w:val="B8120C56"/>
@@ -18403,81 +20318,93 @@
       <w:lvlJc w:val="left"/>
     </w:lvl>
   </w:abstractNum>
-  <w:num w:numId="1">
+  <w:num w:numId="1" w16cid:durableId="125510664">
+    <w:abstractNumId w:val="14"/>
+  </w:num>
+  <w:num w:numId="2" w16cid:durableId="1206794027">
+    <w:abstractNumId w:val="26"/>
+  </w:num>
+  <w:num w:numId="3" w16cid:durableId="1873612287">
+    <w:abstractNumId w:val="10"/>
+  </w:num>
+  <w:num w:numId="4" w16cid:durableId="1313946066">
+    <w:abstractNumId w:val="19"/>
+  </w:num>
+  <w:num w:numId="5" w16cid:durableId="731738304">
+    <w:abstractNumId w:val="5"/>
+  </w:num>
+  <w:num w:numId="6" w16cid:durableId="1323240264">
+    <w:abstractNumId w:val="2"/>
+  </w:num>
+  <w:num w:numId="7" w16cid:durableId="1366716335">
+    <w:abstractNumId w:val="1"/>
+  </w:num>
+  <w:num w:numId="8" w16cid:durableId="587276835">
+    <w:abstractNumId w:val="8"/>
+  </w:num>
+  <w:num w:numId="9" w16cid:durableId="125633167">
+    <w:abstractNumId w:val="25"/>
+  </w:num>
+  <w:num w:numId="10" w16cid:durableId="948851257">
+    <w:abstractNumId w:val="18"/>
+  </w:num>
+  <w:num w:numId="11" w16cid:durableId="317926916">
+    <w:abstractNumId w:val="22"/>
+  </w:num>
+  <w:num w:numId="12" w16cid:durableId="1407923518">
+    <w:abstractNumId w:val="24"/>
+  </w:num>
+  <w:num w:numId="13" w16cid:durableId="42364303">
+    <w:abstractNumId w:val="3"/>
+  </w:num>
+  <w:num w:numId="14" w16cid:durableId="2116515088">
+    <w:abstractNumId w:val="20"/>
+  </w:num>
+  <w:num w:numId="15" w16cid:durableId="1760328243">
+    <w:abstractNumId w:val="15"/>
+  </w:num>
+  <w:num w:numId="16" w16cid:durableId="1608613553">
+    <w:abstractNumId w:val="13"/>
+  </w:num>
+  <w:num w:numId="17" w16cid:durableId="1869219187">
+    <w:abstractNumId w:val="7"/>
+  </w:num>
+  <w:num w:numId="18" w16cid:durableId="261111063">
+    <w:abstractNumId w:val="11"/>
+  </w:num>
+  <w:num w:numId="19" w16cid:durableId="252131123">
+    <w:abstractNumId w:val="6"/>
+  </w:num>
+  <w:num w:numId="20" w16cid:durableId="2055763142">
+    <w:abstractNumId w:val="21"/>
+  </w:num>
+  <w:num w:numId="21" w16cid:durableId="1219822448">
+    <w:abstractNumId w:val="16"/>
+  </w:num>
+  <w:num w:numId="22" w16cid:durableId="1682665505">
     <w:abstractNumId w:val="12"/>
   </w:num>
-  <w:num w:numId="2">
-    <w:abstractNumId w:val="22"/>
+  <w:num w:numId="23" w16cid:durableId="830756619">
+    <w:abstractNumId w:val="0"/>
   </w:num>
-  <w:num w:numId="3">
-    <w:abstractNumId w:val="8"/>
+  <w:num w:numId="24" w16cid:durableId="593712391">
+    <w:abstractNumId w:val="9"/>
   </w:num>
-  <w:num w:numId="4">
-    <w:abstractNumId w:val="16"/>
-  </w:num>
-  <w:num w:numId="5">
+  <w:num w:numId="25" w16cid:durableId="1207369934">
     <w:abstractNumId w:val="4"/>
   </w:num>
-  <w:num w:numId="6">
-    <w:abstractNumId w:val="2"/>
+  <w:num w:numId="26" w16cid:durableId="1568030905">
+    <w:abstractNumId w:val="23"/>
   </w:num>
-  <w:num w:numId="7">
-    <w:abstractNumId w:val="1"/>
-  </w:num>
-  <w:num w:numId="8">
-    <w:abstractNumId w:val="7"/>
-  </w:num>
-  <w:num w:numId="9">
-    <w:abstractNumId w:val="21"/>
-  </w:num>
-  <w:num w:numId="10">
-    <w:abstractNumId w:val="15"/>
-  </w:num>
-  <w:num w:numId="11">
-    <w:abstractNumId w:val="19"/>
-  </w:num>
-  <w:num w:numId="12">
-    <w:abstractNumId w:val="20"/>
-  </w:num>
-  <w:num w:numId="13">
-    <w:abstractNumId w:val="3"/>
-  </w:num>
-  <w:num w:numId="14">
+  <w:num w:numId="27" w16cid:durableId="478032398">
     <w:abstractNumId w:val="17"/>
-  </w:num>
-  <w:num w:numId="15">
-    <w:abstractNumId w:val="13"/>
-  </w:num>
-  <w:num w:numId="16">
-    <w:abstractNumId w:val="11"/>
-  </w:num>
-  <w:num w:numId="17">
-    <w:abstractNumId w:val="6"/>
-  </w:num>
-  <w:num w:numId="18">
-    <w:abstractNumId w:val="9"/>
-  </w:num>
-  <w:num w:numId="19">
-    <w:abstractNumId w:val="5"/>
-  </w:num>
-  <w:num w:numId="20">
-    <w:abstractNumId w:val="18"/>
-  </w:num>
-  <w:num w:numId="21">
-    <w:abstractNumId w:val="14"/>
-  </w:num>
-  <w:num w:numId="22">
-    <w:abstractNumId w:val="10"/>
-  </w:num>
-  <w:num w:numId="23">
-    <w:abstractNumId w:val="0"/>
   </w:num>
   <w:numIdMacAtCleanup w:val="23"/>
 </w:numbering>
 </file>
 
 <file path=word/styles.xml><?xml version="1.0" encoding="utf-8"?>
-<w:styles xmlns:mc="http://schemas.openxmlformats.org/markup-compatibility/2006" xmlns:r="http://schemas.openxmlformats.org/officeDocument/2006/relationships" xmlns:w="http://schemas.openxmlformats.org/wordprocessingml/2006/main" xmlns:w14="http://schemas.microsoft.com/office/word/2010/wordml" xmlns:w15="http://schemas.microsoft.com/office/word/2012/wordml" xmlns:w16cid="http://schemas.microsoft.com/office/word/2016/wordml/cid" xmlns:w16se="http://schemas.microsoft.com/office/word/2015/wordml/symex" mc:Ignorable="w14 w15 w16se w16cid">
+<w:styles xmlns:mc="http://schemas.openxmlformats.org/markup-compatibility/2006" xmlns:r="http://schemas.openxmlformats.org/officeDocument/2006/relationships" xmlns:w="http://schemas.openxmlformats.org/wordprocessingml/2006/main" xmlns:w14="http://schemas.microsoft.com/office/word/2010/wordml" xmlns:w15="http://schemas.microsoft.com/office/word/2012/wordml" xmlns:w16cex="http://schemas.microsoft.com/office/word/2018/wordml/cex" xmlns:w16cid="http://schemas.microsoft.com/office/word/2016/wordml/cid" xmlns:w16="http://schemas.microsoft.com/office/word/2018/wordml" xmlns:w16du="http://schemas.microsoft.com/office/word/2023/wordml/word16du" xmlns:w16sdtdh="http://schemas.microsoft.com/office/word/2020/wordml/sdtdatahash" xmlns:w16sdtfl="http://schemas.microsoft.com/office/word/2024/wordml/sdtformatlock" xmlns:w16se="http://schemas.microsoft.com/office/word/2015/wordml/symex" mc:Ignorable="w14 w15 w16se w16cid w16 w16cex w16sdtdh w16sdtfl w16du">
   <w:docDefaults>
     <w:rPrDefault>
       <w:rPr>
@@ -18493,7 +20420,7 @@
       </w:pPr>
     </w:pPrDefault>
   </w:docDefaults>
-  <w:latentStyles w:defLockedState="0" w:defUIPriority="99" w:defSemiHidden="0" w:defUnhideWhenUsed="0" w:defQFormat="0" w:count="375">
+  <w:latentStyles w:defLockedState="0" w:defUIPriority="99" w:defSemiHidden="0" w:defUnhideWhenUsed="0" w:defQFormat="0" w:count="376">
     <w:lsdException w:name="Normal" w:uiPriority="0" w:qFormat="1"/>
     <w:lsdException w:name="heading 1" w:uiPriority="9" w:qFormat="1"/>
     <w:lsdException w:name="heading 2" w:semiHidden="1" w:uiPriority="9" w:unhideWhenUsed="1" w:qFormat="1"/>
@@ -18869,6 +20796,7 @@
     <w:lsdException w:name="Smart Hyperlink" w:semiHidden="1" w:unhideWhenUsed="1"/>
     <w:lsdException w:name="Hashtag" w:semiHidden="1" w:unhideWhenUsed="1"/>
     <w:lsdException w:name="Unresolved Mention" w:semiHidden="1" w:unhideWhenUsed="1"/>
+    <w:lsdException w:name="Smart Link" w:semiHidden="1" w:unhideWhenUsed="1"/>
   </w:latentStyles>
   <w:style w:type="paragraph" w:default="1" w:styleId="Norml">
     <w:name w:val="Normal"/>
@@ -18917,10 +20845,32 @@
       <w:szCs w:val="26"/>
     </w:rPr>
   </w:style>
+  <w:style w:type="paragraph" w:styleId="Cmsor3">
+    <w:name w:val="heading 3"/>
+    <w:basedOn w:val="Norml"/>
+    <w:next w:val="Norml"/>
+    <w:link w:val="Cmsor3Char"/>
+    <w:uiPriority w:val="9"/>
+    <w:semiHidden/>
+    <w:unhideWhenUsed/>
+    <w:qFormat/>
+    <w:rsid w:val="00DD2106"/>
+    <w:pPr>
+      <w:keepNext/>
+      <w:keepLines/>
+      <w:spacing w:before="40" w:after="0"/>
+      <w:outlineLvl w:val="2"/>
+    </w:pPr>
+    <w:rPr>
+      <w:rFonts w:asciiTheme="majorHAnsi" w:eastAsiaTheme="majorEastAsia" w:hAnsiTheme="majorHAnsi" w:cstheme="majorBidi"/>
+      <w:color w:val="1F3763" w:themeColor="accent1" w:themeShade="7F"/>
+      <w:sz w:val="24"/>
+      <w:szCs w:val="24"/>
+    </w:rPr>
+  </w:style>
   <w:style w:type="character" w:default="1" w:styleId="Bekezdsalapbettpusa">
     <w:name w:val="Default Paragraph Font"/>
     <w:uiPriority w:val="1"/>
-    <w:semiHidden/>
     <w:unhideWhenUsed/>
   </w:style>
   <w:style w:type="table" w:default="1" w:styleId="Normltblzat">
@@ -19127,6 +21077,20 @@
     <w:rPr>
       <w:b/>
       <w:bCs/>
+    </w:rPr>
+  </w:style>
+  <w:style w:type="character" w:customStyle="1" w:styleId="Cmsor3Char">
+    <w:name w:val="Címsor 3 Char"/>
+    <w:basedOn w:val="Bekezdsalapbettpusa"/>
+    <w:link w:val="Cmsor3"/>
+    <w:uiPriority w:val="9"/>
+    <w:semiHidden/>
+    <w:rsid w:val="00DD2106"/>
+    <w:rPr>
+      <w:rFonts w:asciiTheme="majorHAnsi" w:eastAsiaTheme="majorEastAsia" w:hAnsiTheme="majorHAnsi" w:cstheme="majorBidi"/>
+      <w:color w:val="1F3763" w:themeColor="accent1" w:themeShade="7F"/>
+      <w:sz w:val="24"/>
+      <w:szCs w:val="24"/>
     </w:rPr>
   </w:style>
 </w:styles>

</xml_diff>